<commit_message>
se actualizan documentos Partners
Contrato de distribución OasisCom
OasisCom Partner Program OPP
</commit_message>
<xml_diff>
--- a/Partners/Contrato de Distribucion OasisCom.docx
+++ b/Partners/Contrato de Distribucion OasisCom.docx
@@ -89,6 +89,7 @@
     </w:p>
     <w:p>
       <w:pPr>
+        <w:ind w:left="708" w:hanging="708"/>
         <w:jc w:val="both"/>
         <w:rPr>
           <w:rFonts w:ascii="Century Gothic" w:hAnsi="Century Gothic"/>
@@ -119,7 +120,25 @@
           <w:sz w:val="22"/>
           <w:szCs w:val="22"/>
         </w:rPr>
-        <w:t xml:space="preserve">, con domicilio principal en la ciudad de Bogotá D.C. constituida mediante escritura pública No. 168 de fecha Enero 15 de1.991, Notaria 27 del Circulo de Bogotá, inscrita bajo la Matricula No.440044 en la Cámara de Comercio de Bogotá, representada en este acto por </w:t>
+        <w:t xml:space="preserve">, con domicilio principal en la ciudad de Bogotá D.C. constituida mediante escritura pública No. 168 de fecha </w:t>
+      </w:r>
+      <w:proofErr w:type="gramStart"/>
+      <w:r>
+        <w:rPr>
+          <w:rFonts w:ascii="Century Gothic" w:hAnsi="Century Gothic"/>
+          <w:sz w:val="22"/>
+          <w:szCs w:val="22"/>
+        </w:rPr>
+        <w:t>Enero</w:t>
+      </w:r>
+      <w:proofErr w:type="gramEnd"/>
+      <w:r>
+        <w:rPr>
+          <w:rFonts w:ascii="Century Gothic" w:hAnsi="Century Gothic"/>
+          <w:sz w:val="22"/>
+          <w:szCs w:val="22"/>
+        </w:rPr>
+        <w:t xml:space="preserve"> 15 de1.991, Notaria 27 del Circulo de Bogotá, inscrita bajo la Matricula No.440044 en la Cámara de Comercio de Bogotá, representada en este acto por </w:t>
       </w:r>
       <w:r>
         <w:rPr>
@@ -195,15 +214,15 @@
           <w:sz w:val="22"/>
           <w:szCs w:val="22"/>
         </w:rPr>
-        <w:t>PROVEEDOR</w:t>
-      </w:r>
-      <w:r>
-        <w:rPr>
-          <w:rFonts w:ascii="Century Gothic" w:hAnsi="Century Gothic"/>
-          <w:sz w:val="22"/>
-          <w:szCs w:val="22"/>
-        </w:rPr>
-        <w:t xml:space="preserve"> y de otra parte</w:t>
+        <w:t xml:space="preserve">FABRICANTE </w:t>
+      </w:r>
+      <w:r>
+        <w:rPr>
+          <w:rFonts w:ascii="Century Gothic" w:hAnsi="Century Gothic"/>
+          <w:sz w:val="22"/>
+          <w:szCs w:val="22"/>
+        </w:rPr>
+        <w:t>y de otra parte</w:t>
       </w:r>
       <w:r>
         <w:rPr>
@@ -769,15 +788,15 @@
           <w:sz w:val="22"/>
           <w:szCs w:val="22"/>
         </w:rPr>
-        <w:t>PROVEEDOR</w:t>
-      </w:r>
-      <w:r>
-        <w:rPr>
-          <w:rFonts w:ascii="Century Gothic" w:hAnsi="Century Gothic"/>
-          <w:sz w:val="22"/>
-          <w:szCs w:val="22"/>
-        </w:rPr>
-        <w:t xml:space="preserve"> autoriza al </w:t>
+        <w:t xml:space="preserve">FABRICANTE </w:t>
+      </w:r>
+      <w:r>
+        <w:rPr>
+          <w:rFonts w:ascii="Century Gothic" w:hAnsi="Century Gothic"/>
+          <w:sz w:val="22"/>
+          <w:szCs w:val="22"/>
+        </w:rPr>
+        <w:t xml:space="preserve">autoriza al </w:t>
       </w:r>
       <w:r>
         <w:rPr>
@@ -1021,14 +1040,25 @@
           <w:szCs w:val="22"/>
         </w:rPr>
       </w:pPr>
-      <w:r>
-        <w:rPr>
-          <w:rFonts w:ascii="Century Gothic" w:hAnsi="Century Gothic"/>
-          <w:b/>
-          <w:sz w:val="22"/>
-          <w:szCs w:val="22"/>
-        </w:rPr>
-        <w:t>SEGUNDA.- TERRITORIO</w:t>
+      <w:proofErr w:type="gramStart"/>
+      <w:r>
+        <w:rPr>
+          <w:rFonts w:ascii="Century Gothic" w:hAnsi="Century Gothic"/>
+          <w:b/>
+          <w:sz w:val="22"/>
+          <w:szCs w:val="22"/>
+        </w:rPr>
+        <w:t>SEGUNDA.-</w:t>
+      </w:r>
+      <w:proofErr w:type="gramEnd"/>
+      <w:r>
+        <w:rPr>
+          <w:rFonts w:ascii="Century Gothic" w:hAnsi="Century Gothic"/>
+          <w:b/>
+          <w:sz w:val="22"/>
+          <w:szCs w:val="22"/>
+        </w:rPr>
+        <w:t xml:space="preserve"> TERRITORIO</w:t>
       </w:r>
       <w:r>
         <w:rPr>
@@ -1205,7 +1235,6 @@
         <w:jc w:val="both"/>
         <w:rPr>
           <w:rFonts w:ascii="Century Gothic" w:hAnsi="Century Gothic"/>
-          <w:b/>
           <w:sz w:val="22"/>
           <w:szCs w:val="22"/>
         </w:rPr>
@@ -1364,15 +1393,15 @@
           <w:sz w:val="22"/>
           <w:szCs w:val="22"/>
         </w:rPr>
-        <w:t>PROVEEDOR</w:t>
-      </w:r>
-      <w:r>
-        <w:rPr>
-          <w:rFonts w:ascii="Century Gothic" w:hAnsi="Century Gothic"/>
-          <w:sz w:val="22"/>
-          <w:szCs w:val="22"/>
-        </w:rPr>
-        <w:t xml:space="preserve"> de sus actividades y del progreso y d</w:t>
+        <w:t xml:space="preserve">FABRICANTE </w:t>
+      </w:r>
+      <w:r>
+        <w:rPr>
+          <w:rFonts w:ascii="Century Gothic" w:hAnsi="Century Gothic"/>
+          <w:sz w:val="22"/>
+          <w:szCs w:val="22"/>
+        </w:rPr>
+        <w:t>de sus actividades y del progreso y d</w:t>
       </w:r>
       <w:r>
         <w:rPr>
@@ -1422,7 +1451,16 @@
           <w:sz w:val="22"/>
           <w:szCs w:val="22"/>
         </w:rPr>
-        <w:t xml:space="preserve"> No revelar a personas ajenas cualquier secreto comercial o información de naturaleza confidencial y a asegurar que </w:t>
+        <w:t xml:space="preserve"> No revelar a personas ajenas cualquier secreto </w:t>
+      </w:r>
+      <w:r>
+        <w:rPr>
+          <w:rFonts w:ascii="Century Gothic" w:hAnsi="Century Gothic"/>
+          <w:sz w:val="22"/>
+          <w:szCs w:val="22"/>
+        </w:rPr>
+        <w:lastRenderedPageBreak/>
+        <w:t xml:space="preserve">comercial o información de naturaleza confidencial y a asegurar que </w:t>
       </w:r>
       <w:r>
         <w:rPr>
@@ -1438,16 +1476,7 @@
           <w:sz w:val="22"/>
           <w:szCs w:val="22"/>
         </w:rPr>
-        <w:t xml:space="preserve"> </w:t>
-      </w:r>
-      <w:r>
-        <w:rPr>
-          <w:rFonts w:ascii="Century Gothic" w:hAnsi="Century Gothic"/>
-          <w:sz w:val="22"/>
-          <w:szCs w:val="22"/>
-        </w:rPr>
-        <w:lastRenderedPageBreak/>
-        <w:t xml:space="preserve">estipulación sea </w:t>
+        <w:t xml:space="preserve"> estipulación sea </w:t>
       </w:r>
       <w:r>
         <w:rPr>
@@ -1490,7 +1519,7 @@
           <w:sz w:val="22"/>
           <w:szCs w:val="22"/>
         </w:rPr>
-        <w:t>PROVEEDOR</w:t>
+        <w:t>FABRICANTE</w:t>
       </w:r>
       <w:r>
         <w:rPr>
@@ -1507,16 +1536,7 @@
           <w:sz w:val="22"/>
           <w:szCs w:val="22"/>
         </w:rPr>
-        <w:t>PROVEEDOR</w:t>
-      </w:r>
-      <w:r>
-        <w:rPr>
-          <w:rFonts w:ascii="Century Gothic" w:hAnsi="Century Gothic"/>
-          <w:b/>
-          <w:sz w:val="22"/>
-          <w:szCs w:val="22"/>
-        </w:rPr>
-        <w:t xml:space="preserve"> </w:t>
+        <w:t xml:space="preserve">FABRICANTE </w:t>
       </w:r>
       <w:r>
         <w:rPr>
@@ -1567,7 +1587,7 @@
           <w:sz w:val="22"/>
           <w:szCs w:val="22"/>
         </w:rPr>
-        <w:t>PROVEEDOR</w:t>
+        <w:t>FABRICANTE</w:t>
       </w:r>
       <w:r>
         <w:rPr>
@@ -1761,7 +1781,7 @@
           <w:sz w:val="22"/>
           <w:szCs w:val="22"/>
         </w:rPr>
-        <w:t>PROVEEDOR</w:t>
+        <w:t>FABRICANTE</w:t>
       </w:r>
       <w:r>
         <w:rPr>
@@ -1787,7 +1807,50 @@
           <w:sz w:val="22"/>
           <w:szCs w:val="22"/>
         </w:rPr>
-        <w:t>PROVEEDOR</w:t>
+        <w:t xml:space="preserve">FABRICANTE </w:t>
+      </w:r>
+      <w:r>
+        <w:rPr>
+          <w:rFonts w:ascii="Century Gothic" w:hAnsi="Century Gothic"/>
+          <w:sz w:val="22"/>
+          <w:szCs w:val="22"/>
+        </w:rPr>
+        <w:t xml:space="preserve">se compromete: </w:t>
+      </w:r>
+      <w:r>
+        <w:rPr>
+          <w:rFonts w:ascii="Century Gothic" w:hAnsi="Century Gothic"/>
+          <w:b/>
+          <w:sz w:val="22"/>
+          <w:szCs w:val="22"/>
+        </w:rPr>
+        <w:t>a</w:t>
+      </w:r>
+      <w:r>
+        <w:rPr>
+          <w:rFonts w:ascii="Century Gothic" w:hAnsi="Century Gothic"/>
+          <w:b/>
+          <w:sz w:val="22"/>
+          <w:szCs w:val="22"/>
+        </w:rPr>
+        <w:t>)</w:t>
+      </w:r>
+      <w:r>
+        <w:rPr>
+          <w:rFonts w:ascii="Century Gothic" w:hAnsi="Century Gothic"/>
+          <w:sz w:val="22"/>
+          <w:szCs w:val="22"/>
+        </w:rPr>
+        <w:t xml:space="preserve"> Proporcionar al </w:t>
+      </w:r>
+      <w:r>
+        <w:rPr>
+          <w:rFonts w:ascii="Century Gothic" w:hAnsi="Century Gothic"/>
+          <w:b/>
+          <w:sz w:val="22"/>
+          <w:szCs w:val="22"/>
+        </w:rPr>
+        <w:t>DISTRIBUIDOR</w:t>
       </w:r>
       <w:r>
         <w:rPr>
@@ -1804,16 +1867,40 @@
           <w:sz w:val="22"/>
           <w:szCs w:val="22"/>
         </w:rPr>
-        <w:t xml:space="preserve">se compromete: </w:t>
-      </w:r>
-      <w:r>
-        <w:rPr>
-          <w:rFonts w:ascii="Century Gothic" w:hAnsi="Century Gothic"/>
-          <w:b/>
-          <w:sz w:val="22"/>
-          <w:szCs w:val="22"/>
-        </w:rPr>
-        <w:t>a</w:t>
+        <w:t xml:space="preserve">toda la información requerida por este para la promoción y venta de los productos, de tal forma que este pueda trasmitirle al cliente el mayor detalle de las bondades del mismo. </w:t>
+      </w:r>
+      <w:r>
+        <w:rPr>
+          <w:rFonts w:ascii="Century Gothic" w:hAnsi="Century Gothic"/>
+          <w:sz w:val="22"/>
+          <w:szCs w:val="22"/>
+        </w:rPr>
+        <w:t xml:space="preserve">Se incluyen en este aspecto catálogos, brochures y manuales que </w:t>
+      </w:r>
+      <w:r>
+        <w:rPr>
+          <w:rFonts w:ascii="Century Gothic" w:hAnsi="Century Gothic"/>
+          <w:sz w:val="22"/>
+          <w:szCs w:val="22"/>
+        </w:rPr>
+        <w:t>especifiquen su funcionalidad.</w:t>
+      </w:r>
+      <w:r>
+        <w:rPr>
+          <w:rFonts w:ascii="Century Gothic" w:hAnsi="Century Gothic"/>
+          <w:sz w:val="22"/>
+          <w:szCs w:val="22"/>
+        </w:rPr>
+        <w:t xml:space="preserve"> </w:t>
+      </w:r>
+      <w:r>
+        <w:rPr>
+          <w:rFonts w:ascii="Century Gothic" w:hAnsi="Century Gothic"/>
+          <w:b/>
+          <w:sz w:val="22"/>
+          <w:szCs w:val="22"/>
+        </w:rPr>
+        <w:t>b</w:t>
       </w:r>
       <w:r>
         <w:rPr>
@@ -1830,7 +1917,7 @@
           <w:sz w:val="22"/>
           <w:szCs w:val="22"/>
         </w:rPr>
-        <w:t xml:space="preserve"> Proporcionar al </w:t>
+        <w:t xml:space="preserve"> Actualizar permanentemente al </w:t>
       </w:r>
       <w:r>
         <w:rPr>
@@ -1856,67 +1943,7 @@
           <w:sz w:val="22"/>
           <w:szCs w:val="22"/>
         </w:rPr>
-        <w:t xml:space="preserve">toda la información requerida por este para la promoción y venta de los productos, de tal forma que este pueda trasmitirle al cliente el mayor detalle de las bondades del mismo. Se incluyen en este aspecto catálogos, brochures, impresos y manuales que </w:t>
-      </w:r>
-      <w:r>
-        <w:rPr>
-          <w:rFonts w:ascii="Century Gothic" w:hAnsi="Century Gothic"/>
-          <w:sz w:val="22"/>
-          <w:szCs w:val="22"/>
-        </w:rPr>
-        <w:t xml:space="preserve">especifiquen su funcionalidad. </w:t>
-      </w:r>
-      <w:r>
-        <w:rPr>
-          <w:rFonts w:ascii="Century Gothic" w:hAnsi="Century Gothic"/>
-          <w:b/>
-          <w:sz w:val="22"/>
-          <w:szCs w:val="22"/>
-        </w:rPr>
-        <w:t>b</w:t>
-      </w:r>
-      <w:r>
-        <w:rPr>
-          <w:rFonts w:ascii="Century Gothic" w:hAnsi="Century Gothic"/>
-          <w:b/>
-          <w:sz w:val="22"/>
-          <w:szCs w:val="22"/>
-        </w:rPr>
-        <w:t>)</w:t>
-      </w:r>
-      <w:r>
-        <w:rPr>
-          <w:rFonts w:ascii="Century Gothic" w:hAnsi="Century Gothic"/>
-          <w:sz w:val="22"/>
-          <w:szCs w:val="22"/>
-        </w:rPr>
-        <w:t xml:space="preserve"> Actualizar permanentemente al </w:t>
-      </w:r>
-      <w:r>
-        <w:rPr>
-          <w:rFonts w:ascii="Century Gothic" w:hAnsi="Century Gothic"/>
-          <w:b/>
-          <w:sz w:val="22"/>
-          <w:szCs w:val="22"/>
-        </w:rPr>
-        <w:t>DISTRIBUIDOR</w:t>
-      </w:r>
-      <w:r>
-        <w:rPr>
-          <w:rFonts w:ascii="Century Gothic" w:hAnsi="Century Gothic"/>
-          <w:b/>
-          <w:sz w:val="22"/>
-          <w:szCs w:val="22"/>
-        </w:rPr>
-        <w:t xml:space="preserve"> </w:t>
-      </w:r>
-      <w:r>
-        <w:rPr>
-          <w:rFonts w:ascii="Century Gothic" w:hAnsi="Century Gothic"/>
-          <w:sz w:val="22"/>
-          <w:szCs w:val="22"/>
-        </w:rPr>
-        <w:t xml:space="preserve">en lo referente a mejoras incorporadas a los productos derivadas de la inclusión de valores agregados o requerimientos de ley, lo mismo que a mantener actualizados los catálogos, brochures, impresos </w:t>
+        <w:t xml:space="preserve">en lo referente a mejoras incorporadas a los productos derivadas de la inclusión de valores agregados o requerimientos de ley, lo mismo que a mantener actualizados los catálogos, brochures </w:t>
       </w:r>
       <w:r>
         <w:rPr>
@@ -2212,15 +2239,15 @@
           <w:sz w:val="22"/>
           <w:szCs w:val="22"/>
         </w:rPr>
-        <w:t>PROVEEDOR</w:t>
-      </w:r>
-      <w:r>
-        <w:rPr>
-          <w:rFonts w:ascii="Century Gothic" w:hAnsi="Century Gothic"/>
-          <w:sz w:val="22"/>
-          <w:szCs w:val="22"/>
-        </w:rPr>
-        <w:t xml:space="preserve"> le fijará al </w:t>
+        <w:t xml:space="preserve">FABRICANTE </w:t>
+      </w:r>
+      <w:r>
+        <w:rPr>
+          <w:rFonts w:ascii="Century Gothic" w:hAnsi="Century Gothic"/>
+          <w:sz w:val="22"/>
+          <w:szCs w:val="22"/>
+        </w:rPr>
+        <w:t xml:space="preserve">le fijará al </w:t>
       </w:r>
       <w:r>
         <w:rPr>
@@ -2326,7 +2353,26 @@
           <w:sz w:val="22"/>
           <w:szCs w:val="22"/>
         </w:rPr>
-        <w:t xml:space="preserve"> PARAGRAFO: </w:t>
+        <w:t xml:space="preserve"> PARAGRAFO</w:t>
+      </w:r>
+      <w:r>
+        <w:rPr>
+          <w:rFonts w:ascii="Century Gothic" w:hAnsi="Century Gothic"/>
+          <w:b/>
+          <w:color w:val="000000" w:themeColor="text1"/>
+          <w:sz w:val="22"/>
+          <w:szCs w:val="22"/>
+        </w:rPr>
+        <w:t xml:space="preserve"> A</w:t>
+      </w:r>
+      <w:r>
+        <w:rPr>
+          <w:rFonts w:ascii="Century Gothic" w:hAnsi="Century Gothic"/>
+          <w:b/>
+          <w:sz w:val="22"/>
+          <w:szCs w:val="22"/>
+        </w:rPr>
+        <w:t xml:space="preserve">: </w:t>
       </w:r>
       <w:r>
         <w:rPr>
@@ -2398,29 +2444,67 @@
           <w:sz w:val="22"/>
           <w:szCs w:val="22"/>
         </w:rPr>
-        <w:t xml:space="preserve"> independientes a este contrato. No obstante El </w:t>
-      </w:r>
-      <w:r>
-        <w:rPr>
-          <w:rFonts w:ascii="Century Gothic" w:hAnsi="Century Gothic"/>
-          <w:b/>
-          <w:sz w:val="22"/>
-          <w:szCs w:val="22"/>
-        </w:rPr>
-        <w:t>PROVEEDOR</w:t>
-      </w:r>
-      <w:r>
-        <w:rPr>
-          <w:rFonts w:ascii="Century Gothic" w:hAnsi="Century Gothic"/>
-          <w:sz w:val="22"/>
-          <w:szCs w:val="22"/>
-        </w:rPr>
-        <w:t xml:space="preserve">  se compromete a  manejar los mismos precios base de negociación ofrecidos al </w:t>
-      </w:r>
-      <w:r>
-        <w:rPr>
-          <w:rFonts w:ascii="Century Gothic" w:hAnsi="Century Gothic"/>
-          <w:b/>
+        <w:t xml:space="preserve"> independientes a este contrato</w:t>
+      </w:r>
+      <w:r>
+        <w:rPr>
+          <w:rFonts w:ascii="Century Gothic" w:hAnsi="Century Gothic"/>
+          <w:sz w:val="22"/>
+          <w:szCs w:val="22"/>
+        </w:rPr>
+        <w:t xml:space="preserve">, </w:t>
+      </w:r>
+      <w:r>
+        <w:rPr>
+          <w:rFonts w:ascii="Century Gothic" w:hAnsi="Century Gothic"/>
+          <w:color w:val="000000" w:themeColor="text1"/>
+          <w:sz w:val="22"/>
+          <w:szCs w:val="22"/>
+        </w:rPr>
+        <w:t xml:space="preserve">en el cual </w:t>
+      </w:r>
+      <w:r>
+        <w:rPr>
+          <w:rFonts w:ascii="Century Gothic" w:hAnsi="Century Gothic"/>
+          <w:b/>
+          <w:color w:val="000000" w:themeColor="text1"/>
+          <w:sz w:val="22"/>
+          <w:szCs w:val="22"/>
+        </w:rPr>
+        <w:t>FABRICANTE</w:t>
+      </w:r>
+      <w:r>
+        <w:rPr>
+          <w:rFonts w:ascii="Century Gothic" w:hAnsi="Century Gothic"/>
+          <w:color w:val="000000" w:themeColor="text1"/>
+          <w:sz w:val="22"/>
+          <w:szCs w:val="22"/>
+        </w:rPr>
+        <w:t xml:space="preserve"> autoriza el uso de las licencias</w:t>
+      </w:r>
+      <w:r>
+        <w:rPr>
+          <w:rFonts w:ascii="Century Gothic" w:hAnsi="Century Gothic"/>
+          <w:color w:val="000000" w:themeColor="text1"/>
+          <w:sz w:val="22"/>
+          <w:szCs w:val="22"/>
+        </w:rPr>
+        <w:t xml:space="preserve"> en caso de que se requiera</w:t>
+      </w:r>
+      <w:r>
+        <w:rPr>
+          <w:rFonts w:ascii="Century Gothic" w:hAnsi="Century Gothic"/>
+          <w:color w:val="000000" w:themeColor="text1"/>
+          <w:sz w:val="22"/>
+          <w:szCs w:val="22"/>
+        </w:rPr>
+        <w:t xml:space="preserve"> al cliente final con el cual el </w:t>
+      </w:r>
+      <w:r>
+        <w:rPr>
+          <w:rFonts w:ascii="Century Gothic" w:hAnsi="Century Gothic"/>
+          <w:b/>
+          <w:color w:val="000000" w:themeColor="text1"/>
           <w:sz w:val="22"/>
           <w:szCs w:val="22"/>
         </w:rPr>
@@ -2429,10 +2513,404 @@
       <w:r>
         <w:rPr>
           <w:rFonts w:ascii="Century Gothic" w:hAnsi="Century Gothic"/>
-          <w:sz w:val="22"/>
-          <w:szCs w:val="22"/>
-        </w:rPr>
-        <w:t xml:space="preserve"> para el caso de ventas directas. </w:t>
+          <w:color w:val="000000" w:themeColor="text1"/>
+          <w:sz w:val="22"/>
+          <w:szCs w:val="22"/>
+        </w:rPr>
+        <w:t xml:space="preserve"> haya generado su proceso de negociación.</w:t>
+      </w:r>
+      <w:r>
+        <w:rPr>
+          <w:rFonts w:ascii="Century Gothic" w:hAnsi="Century Gothic"/>
+          <w:sz w:val="22"/>
+          <w:szCs w:val="22"/>
+        </w:rPr>
+        <w:t xml:space="preserve"> No</w:t>
+      </w:r>
+      <w:r>
+        <w:rPr>
+          <w:rFonts w:ascii="Century Gothic" w:hAnsi="Century Gothic"/>
+          <w:sz w:val="22"/>
+          <w:szCs w:val="22"/>
+        </w:rPr>
+        <w:t xml:space="preserve"> </w:t>
+      </w:r>
+      <w:proofErr w:type="gramStart"/>
+      <w:r>
+        <w:rPr>
+          <w:rFonts w:ascii="Century Gothic" w:hAnsi="Century Gothic"/>
+          <w:sz w:val="22"/>
+          <w:szCs w:val="22"/>
+        </w:rPr>
+        <w:t>obstante</w:t>
+      </w:r>
+      <w:proofErr w:type="gramEnd"/>
+      <w:r>
+        <w:rPr>
+          <w:rFonts w:ascii="Century Gothic" w:hAnsi="Century Gothic"/>
+          <w:sz w:val="22"/>
+          <w:szCs w:val="22"/>
+        </w:rPr>
+        <w:t xml:space="preserve"> El </w:t>
+      </w:r>
+      <w:r>
+        <w:rPr>
+          <w:rFonts w:ascii="Century Gothic" w:hAnsi="Century Gothic"/>
+          <w:b/>
+          <w:sz w:val="22"/>
+          <w:szCs w:val="22"/>
+        </w:rPr>
+        <w:t xml:space="preserve">FABRICANTE </w:t>
+      </w:r>
+      <w:r>
+        <w:rPr>
+          <w:rFonts w:ascii="Century Gothic" w:hAnsi="Century Gothic"/>
+          <w:sz w:val="22"/>
+          <w:szCs w:val="22"/>
+        </w:rPr>
+        <w:t xml:space="preserve">se compromete a manejar los mismos precios base de negociación ofrecidos al </w:t>
+      </w:r>
+      <w:r>
+        <w:rPr>
+          <w:rFonts w:ascii="Century Gothic" w:hAnsi="Century Gothic"/>
+          <w:b/>
+          <w:sz w:val="22"/>
+          <w:szCs w:val="22"/>
+        </w:rPr>
+        <w:t>DISTRIBUIDOR</w:t>
+      </w:r>
+      <w:r>
+        <w:rPr>
+          <w:rFonts w:ascii="Century Gothic" w:hAnsi="Century Gothic"/>
+          <w:sz w:val="22"/>
+          <w:szCs w:val="22"/>
+        </w:rPr>
+        <w:t xml:space="preserve"> para el caso de ventas directas.</w:t>
+      </w:r>
+      <w:r>
+        <w:rPr>
+          <w:rFonts w:ascii="Century Gothic" w:hAnsi="Century Gothic"/>
+          <w:sz w:val="22"/>
+          <w:szCs w:val="22"/>
+        </w:rPr>
+        <w:t xml:space="preserve"> </w:t>
+      </w:r>
+      <w:r>
+        <w:rPr>
+          <w:rFonts w:ascii="Century Gothic" w:hAnsi="Century Gothic" w:cs="Calibri"/>
+          <w:b/>
+          <w:bCs/>
+          <w:color w:val="000000" w:themeColor="text1"/>
+          <w:sz w:val="22"/>
+          <w:szCs w:val="22"/>
+          <w:shd w:val="clear" w:color="auto" w:fill="FFFFFF"/>
+        </w:rPr>
+        <w:t>PARRAGRAFO B</w:t>
+      </w:r>
+      <w:r>
+        <w:rPr>
+          <w:rFonts w:ascii="Century Gothic" w:hAnsi="Century Gothic" w:cs="Calibri"/>
+          <w:b/>
+          <w:bCs/>
+          <w:color w:val="000000" w:themeColor="text1"/>
+          <w:sz w:val="22"/>
+          <w:szCs w:val="22"/>
+          <w:u w:val="single"/>
+          <w:shd w:val="clear" w:color="auto" w:fill="FFFFFF"/>
+        </w:rPr>
+        <w:t>:</w:t>
+      </w:r>
+      <w:r>
+        <w:rPr>
+          <w:rFonts w:ascii="Century Gothic" w:hAnsi="Century Gothic"/>
+          <w:color w:val="000000" w:themeColor="text1"/>
+          <w:sz w:val="22"/>
+          <w:szCs w:val="22"/>
+          <w:shd w:val="clear" w:color="auto" w:fill="FFFFFF"/>
+        </w:rPr>
+        <w:t> </w:t>
+      </w:r>
+      <w:r>
+        <w:rPr>
+          <w:rFonts w:ascii="Century Gothic" w:hAnsi="Century Gothic"/>
+          <w:color w:val="000000" w:themeColor="text1"/>
+          <w:sz w:val="22"/>
+          <w:szCs w:val="22"/>
+          <w:shd w:val="clear" w:color="auto" w:fill="FFFFFF"/>
+        </w:rPr>
+        <w:t>Por cada venta directa que r</w:t>
+      </w:r>
+      <w:r>
+        <w:rPr>
+          <w:rFonts w:ascii="Century Gothic" w:hAnsi="Century Gothic"/>
+          <w:color w:val="000000" w:themeColor="text1"/>
+          <w:sz w:val="22"/>
+          <w:szCs w:val="22"/>
+          <w:shd w:val="clear" w:color="auto" w:fill="FFFFFF"/>
+        </w:rPr>
+        <w:t>e</w:t>
+      </w:r>
+      <w:r>
+        <w:rPr>
+          <w:rFonts w:ascii="Century Gothic" w:hAnsi="Century Gothic"/>
+          <w:color w:val="000000" w:themeColor="text1"/>
+          <w:sz w:val="22"/>
+          <w:szCs w:val="22"/>
+          <w:shd w:val="clear" w:color="auto" w:fill="FFFFFF"/>
+        </w:rPr>
+        <w:t xml:space="preserve">alice el distribuidor deberá entregar </w:t>
+      </w:r>
+      <w:r>
+        <w:rPr>
+          <w:rFonts w:ascii="Century Gothic" w:hAnsi="Century Gothic"/>
+          <w:color w:val="000000" w:themeColor="text1"/>
+          <w:sz w:val="22"/>
+          <w:szCs w:val="22"/>
+          <w:shd w:val="clear" w:color="auto" w:fill="FFFFFF"/>
+        </w:rPr>
+        <w:t xml:space="preserve">al </w:t>
+      </w:r>
+      <w:r>
+        <w:rPr>
+          <w:rFonts w:ascii="Century Gothic" w:hAnsi="Century Gothic"/>
+          <w:b/>
+          <w:color w:val="000000" w:themeColor="text1"/>
+          <w:sz w:val="22"/>
+          <w:szCs w:val="22"/>
+          <w:shd w:val="clear" w:color="auto" w:fill="FFFFFF"/>
+        </w:rPr>
+        <w:t>FABRICANTE</w:t>
+      </w:r>
+      <w:r>
+        <w:rPr>
+          <w:rFonts w:ascii="Century Gothic" w:hAnsi="Century Gothic"/>
+          <w:color w:val="000000" w:themeColor="text1"/>
+          <w:sz w:val="22"/>
+          <w:szCs w:val="22"/>
+          <w:shd w:val="clear" w:color="auto" w:fill="FFFFFF"/>
+        </w:rPr>
+        <w:t xml:space="preserve"> en el formato de orden de pedido las condiciones de la venta, la implementación </w:t>
+      </w:r>
+      <w:r>
+        <w:rPr>
+          <w:rFonts w:ascii="Century Gothic" w:hAnsi="Century Gothic"/>
+          <w:color w:val="000000" w:themeColor="text1"/>
+          <w:sz w:val="22"/>
+          <w:szCs w:val="22"/>
+          <w:shd w:val="clear" w:color="auto" w:fill="FFFFFF"/>
+        </w:rPr>
+        <w:t>e indicar el contra</w:t>
+      </w:r>
+      <w:r>
+        <w:rPr>
+          <w:rFonts w:ascii="Century Gothic" w:hAnsi="Century Gothic"/>
+          <w:color w:val="000000" w:themeColor="text1"/>
+          <w:sz w:val="22"/>
+          <w:szCs w:val="22"/>
+          <w:shd w:val="clear" w:color="auto" w:fill="FFFFFF"/>
+        </w:rPr>
+        <w:t>t</w:t>
+      </w:r>
+      <w:r>
+        <w:rPr>
+          <w:rFonts w:ascii="Century Gothic" w:hAnsi="Century Gothic"/>
+          <w:color w:val="000000" w:themeColor="text1"/>
+          <w:sz w:val="22"/>
+          <w:szCs w:val="22"/>
+          <w:shd w:val="clear" w:color="auto" w:fill="FFFFFF"/>
+        </w:rPr>
+        <w:t>o de soporte y mant</w:t>
+      </w:r>
+      <w:r>
+        <w:rPr>
+          <w:rFonts w:ascii="Century Gothic" w:hAnsi="Century Gothic"/>
+          <w:color w:val="000000" w:themeColor="text1"/>
+          <w:sz w:val="22"/>
+          <w:szCs w:val="22"/>
+          <w:shd w:val="clear" w:color="auto" w:fill="FFFFFF"/>
+        </w:rPr>
+        <w:t>e</w:t>
+      </w:r>
+      <w:r>
+        <w:rPr>
+          <w:rFonts w:ascii="Century Gothic" w:hAnsi="Century Gothic"/>
+          <w:color w:val="000000" w:themeColor="text1"/>
+          <w:sz w:val="22"/>
+          <w:szCs w:val="22"/>
+          <w:shd w:val="clear" w:color="auto" w:fill="FFFFFF"/>
+        </w:rPr>
+        <w:t xml:space="preserve">nimiento. </w:t>
+      </w:r>
+      <w:r>
+        <w:rPr>
+          <w:rFonts w:ascii="Century Gothic" w:hAnsi="Century Gothic"/>
+          <w:color w:val="000000" w:themeColor="text1"/>
+          <w:sz w:val="22"/>
+          <w:szCs w:val="22"/>
+          <w:shd w:val="clear" w:color="auto" w:fill="FFFFFF"/>
+        </w:rPr>
+        <w:t xml:space="preserve"> El Soporte, mantenimiento y actualización sobre los productos y servicios objeto de la venta </w:t>
+      </w:r>
+      <w:r>
+        <w:rPr>
+          <w:rFonts w:ascii="Century Gothic" w:hAnsi="Century Gothic"/>
+          <w:color w:val="000000" w:themeColor="text1"/>
+          <w:sz w:val="22"/>
+          <w:szCs w:val="22"/>
+          <w:shd w:val="clear" w:color="auto" w:fill="FFFFFF"/>
+        </w:rPr>
+        <w:lastRenderedPageBreak/>
+        <w:t>directa que genere el</w:t>
+      </w:r>
+      <w:r>
+        <w:rPr>
+          <w:rFonts w:ascii="Century Gothic" w:hAnsi="Century Gothic"/>
+          <w:b/>
+          <w:color w:val="000000" w:themeColor="text1"/>
+          <w:sz w:val="22"/>
+          <w:szCs w:val="22"/>
+          <w:shd w:val="clear" w:color="auto" w:fill="FFFFFF"/>
+        </w:rPr>
+        <w:t xml:space="preserve"> </w:t>
+      </w:r>
+      <w:r>
+        <w:rPr>
+          <w:rFonts w:ascii="Century Gothic" w:hAnsi="Century Gothic"/>
+          <w:b/>
+          <w:color w:val="000000" w:themeColor="text1"/>
+          <w:sz w:val="22"/>
+          <w:szCs w:val="22"/>
+          <w:shd w:val="clear" w:color="auto" w:fill="FFFFFF"/>
+        </w:rPr>
+        <w:t>DISTRIBUIDOR</w:t>
+      </w:r>
+      <w:r>
+        <w:rPr>
+          <w:rFonts w:ascii="Century Gothic" w:hAnsi="Century Gothic"/>
+          <w:color w:val="000000" w:themeColor="text1"/>
+          <w:sz w:val="22"/>
+          <w:szCs w:val="22"/>
+          <w:shd w:val="clear" w:color="auto" w:fill="FFFFFF"/>
+        </w:rPr>
+        <w:t xml:space="preserve"> </w:t>
+      </w:r>
+      <w:r>
+        <w:rPr>
+          <w:rFonts w:ascii="Century Gothic" w:hAnsi="Century Gothic"/>
+          <w:color w:val="000000" w:themeColor="text1"/>
+          <w:sz w:val="22"/>
+          <w:szCs w:val="22"/>
+          <w:shd w:val="clear" w:color="auto" w:fill="FFFFFF"/>
+        </w:rPr>
+        <w:t xml:space="preserve">debe regirse </w:t>
+      </w:r>
+      <w:r>
+        <w:rPr>
+          <w:rFonts w:ascii="Century Gothic" w:hAnsi="Century Gothic"/>
+          <w:color w:val="000000" w:themeColor="text1"/>
+          <w:sz w:val="22"/>
+          <w:szCs w:val="22"/>
+          <w:shd w:val="clear" w:color="auto" w:fill="FFFFFF"/>
+        </w:rPr>
+        <w:t>en</w:t>
+      </w:r>
+      <w:r>
+        <w:rPr>
+          <w:rFonts w:ascii="Century Gothic" w:hAnsi="Century Gothic"/>
+          <w:color w:val="000000" w:themeColor="text1"/>
+          <w:sz w:val="22"/>
+          <w:szCs w:val="22"/>
+          <w:shd w:val="clear" w:color="auto" w:fill="FFFFFF"/>
+        </w:rPr>
+        <w:t xml:space="preserve"> un Contrato de Soporte y Mantenimiento de periodicidad anual, entre </w:t>
+      </w:r>
+      <w:r>
+        <w:rPr>
+          <w:rFonts w:ascii="Century Gothic" w:hAnsi="Century Gothic"/>
+          <w:color w:val="000000" w:themeColor="text1"/>
+          <w:sz w:val="22"/>
+          <w:szCs w:val="22"/>
+          <w:shd w:val="clear" w:color="auto" w:fill="FFFFFF"/>
+        </w:rPr>
+        <w:t>el</w:t>
+      </w:r>
+      <w:r>
+        <w:rPr>
+          <w:rFonts w:ascii="Century Gothic" w:hAnsi="Century Gothic"/>
+          <w:color w:val="000000" w:themeColor="text1"/>
+          <w:sz w:val="22"/>
+          <w:szCs w:val="22"/>
+          <w:shd w:val="clear" w:color="auto" w:fill="FFFFFF"/>
+        </w:rPr>
+        <w:t xml:space="preserve"> </w:t>
+      </w:r>
+      <w:r>
+        <w:rPr>
+          <w:rFonts w:ascii="Century Gothic" w:hAnsi="Century Gothic"/>
+          <w:b/>
+          <w:color w:val="000000" w:themeColor="text1"/>
+          <w:sz w:val="22"/>
+          <w:szCs w:val="22"/>
+          <w:shd w:val="clear" w:color="auto" w:fill="FFFFFF"/>
+        </w:rPr>
+        <w:t>DISTRIBUIDOR</w:t>
+      </w:r>
+      <w:r>
+        <w:rPr>
+          <w:rFonts w:ascii="Century Gothic" w:hAnsi="Century Gothic"/>
+          <w:color w:val="000000" w:themeColor="text1"/>
+          <w:sz w:val="22"/>
+          <w:szCs w:val="22"/>
+          <w:shd w:val="clear" w:color="auto" w:fill="FFFFFF"/>
+        </w:rPr>
+        <w:t xml:space="preserve"> y el </w:t>
+      </w:r>
+      <w:r>
+        <w:rPr>
+          <w:rFonts w:ascii="Century Gothic" w:hAnsi="Century Gothic"/>
+          <w:b/>
+          <w:color w:val="000000" w:themeColor="text1"/>
+          <w:sz w:val="22"/>
+          <w:szCs w:val="22"/>
+          <w:shd w:val="clear" w:color="auto" w:fill="FFFFFF"/>
+        </w:rPr>
+        <w:t>FABRICANTE</w:t>
+      </w:r>
+      <w:r>
+        <w:rPr>
+          <w:rFonts w:ascii="Century Gothic" w:hAnsi="Century Gothic"/>
+          <w:color w:val="000000" w:themeColor="text1"/>
+          <w:sz w:val="22"/>
+          <w:szCs w:val="22"/>
+          <w:shd w:val="clear" w:color="auto" w:fill="FFFFFF"/>
+        </w:rPr>
+        <w:t xml:space="preserve">. El contrato de soporte </w:t>
+      </w:r>
+      <w:r>
+        <w:rPr>
+          <w:rFonts w:ascii="Century Gothic" w:hAnsi="Century Gothic"/>
+          <w:color w:val="000000" w:themeColor="text1"/>
+          <w:sz w:val="22"/>
+          <w:szCs w:val="22"/>
+          <w:shd w:val="clear" w:color="auto" w:fill="FFFFFF"/>
+        </w:rPr>
+        <w:t>se</w:t>
+      </w:r>
+      <w:r>
+        <w:rPr>
+          <w:rFonts w:ascii="Century Gothic" w:hAnsi="Century Gothic"/>
+          <w:sz w:val="22"/>
+          <w:szCs w:val="22"/>
+        </w:rPr>
+        <w:t xml:space="preserve"> r</w:t>
+      </w:r>
+      <w:r>
+        <w:rPr>
+          <w:rFonts w:ascii="Century Gothic" w:hAnsi="Century Gothic"/>
+          <w:sz w:val="22"/>
+          <w:szCs w:val="22"/>
+        </w:rPr>
+        <w:t>enueva de manera automática anualmente y se incrementa específicamente en el IPC.</w:t>
       </w:r>
     </w:p>
     <w:p>
@@ -2470,14 +2948,6 @@
           <w:sz w:val="22"/>
           <w:szCs w:val="22"/>
         </w:rPr>
-        <w:t xml:space="preserve"> COMISIONES POR COMERCIALIZACION:</w:t>
-      </w:r>
-      <w:r>
-        <w:rPr>
-          <w:rFonts w:ascii="Century Gothic" w:hAnsi="Century Gothic"/>
-          <w:sz w:val="22"/>
-          <w:szCs w:val="22"/>
-        </w:rPr>
         <w:t xml:space="preserve"> </w:t>
       </w:r>
       <w:r>
@@ -2487,6 +2957,32 @@
           <w:sz w:val="22"/>
           <w:szCs w:val="22"/>
         </w:rPr>
+        <w:t>DESCUENTO</w:t>
+      </w:r>
+      <w:r>
+        <w:rPr>
+          <w:rFonts w:ascii="Century Gothic" w:hAnsi="Century Gothic"/>
+          <w:b/>
+          <w:sz w:val="22"/>
+          <w:szCs w:val="22"/>
+        </w:rPr>
+        <w:t xml:space="preserve"> POR COMERCIALIZACION:</w:t>
+      </w:r>
+      <w:r>
+        <w:rPr>
+          <w:rFonts w:ascii="Century Gothic" w:hAnsi="Century Gothic"/>
+          <w:sz w:val="22"/>
+          <w:szCs w:val="22"/>
+        </w:rPr>
+        <w:t xml:space="preserve"> </w:t>
+      </w:r>
+      <w:r>
+        <w:rPr>
+          <w:rFonts w:ascii="Century Gothic" w:hAnsi="Century Gothic"/>
+          <w:b/>
+          <w:sz w:val="22"/>
+          <w:szCs w:val="22"/>
+        </w:rPr>
         <w:t>a</w:t>
       </w:r>
       <w:r>
@@ -2560,7 +3056,77 @@
           <w:sz w:val="22"/>
           <w:szCs w:val="22"/>
         </w:rPr>
-        <w:t xml:space="preserve">, </w:t>
+        <w:t xml:space="preserve"> el </w:t>
+      </w:r>
+      <w:r>
+        <w:rPr>
+          <w:rFonts w:ascii="Century Gothic" w:hAnsi="Century Gothic"/>
+          <w:b/>
+          <w:sz w:val="22"/>
+          <w:szCs w:val="22"/>
+        </w:rPr>
+        <w:t xml:space="preserve">DISTRIBUIDOR </w:t>
+      </w:r>
+      <w:r>
+        <w:rPr>
+          <w:rFonts w:ascii="Century Gothic" w:hAnsi="Century Gothic"/>
+          <w:sz w:val="22"/>
+          <w:szCs w:val="22"/>
+        </w:rPr>
+        <w:t>recibirá un descuento del 27</w:t>
+      </w:r>
+      <w:proofErr w:type="gramStart"/>
+      <w:r>
+        <w:rPr>
+          <w:rFonts w:ascii="Century Gothic" w:hAnsi="Century Gothic"/>
+          <w:sz w:val="22"/>
+          <w:szCs w:val="22"/>
+        </w:rPr>
+        <w:t>%  sobre</w:t>
+      </w:r>
+      <w:proofErr w:type="gramEnd"/>
+      <w:r>
+        <w:rPr>
+          <w:rFonts w:ascii="Century Gothic" w:hAnsi="Century Gothic"/>
+          <w:sz w:val="22"/>
+          <w:szCs w:val="22"/>
+        </w:rPr>
+        <w:t xml:space="preserve"> el precio de lista al público antes de impuestos. </w:t>
+      </w:r>
+      <w:r>
+        <w:rPr>
+          <w:rFonts w:ascii="Century Gothic" w:hAnsi="Century Gothic"/>
+          <w:b/>
+          <w:sz w:val="22"/>
+          <w:szCs w:val="22"/>
+        </w:rPr>
+        <w:t>b)</w:t>
+      </w:r>
+      <w:r>
+        <w:rPr>
+          <w:rFonts w:ascii="Century Gothic" w:hAnsi="Century Gothic"/>
+          <w:b/>
+          <w:sz w:val="22"/>
+          <w:szCs w:val="22"/>
+        </w:rPr>
+        <w:t xml:space="preserve"> </w:t>
+      </w:r>
+      <w:r>
+        <w:rPr>
+          <w:rFonts w:ascii="Century Gothic" w:hAnsi="Century Gothic"/>
+          <w:sz w:val="22"/>
+          <w:szCs w:val="22"/>
+        </w:rPr>
+        <w:t>Por Concepto de</w:t>
+      </w:r>
+      <w:r>
+        <w:rPr>
+          <w:rFonts w:ascii="Century Gothic" w:hAnsi="Century Gothic"/>
+          <w:b/>
+          <w:sz w:val="22"/>
+          <w:szCs w:val="22"/>
+        </w:rPr>
+        <w:t xml:space="preserve"> </w:t>
       </w:r>
       <w:r>
         <w:rPr>
@@ -2610,23 +3176,7 @@
           <w:sz w:val="22"/>
           <w:szCs w:val="22"/>
         </w:rPr>
-        <w:t xml:space="preserve"> y </w:t>
-      </w:r>
-      <w:r>
-        <w:rPr>
-          <w:rFonts w:ascii="Century Gothic" w:hAnsi="Century Gothic"/>
-          <w:sz w:val="22"/>
-          <w:szCs w:val="22"/>
-        </w:rPr>
-        <w:t>servicios electrónicos</w:t>
-      </w:r>
-      <w:r>
-        <w:rPr>
-          <w:rFonts w:ascii="Century Gothic" w:hAnsi="Century Gothic"/>
-          <w:sz w:val="22"/>
-          <w:szCs w:val="22"/>
-        </w:rPr>
-        <w:t xml:space="preserve">, </w:t>
+        <w:t xml:space="preserve"> </w:t>
       </w:r>
       <w:r>
         <w:rPr>
@@ -2642,7 +3192,15 @@
           <w:sz w:val="22"/>
           <w:szCs w:val="22"/>
         </w:rPr>
-        <w:t>reconocerá a</w:t>
+        <w:t>otorgara</w:t>
+      </w:r>
+      <w:r>
+        <w:rPr>
+          <w:rFonts w:ascii="Century Gothic" w:hAnsi="Century Gothic"/>
+          <w:sz w:val="22"/>
+          <w:szCs w:val="22"/>
+        </w:rPr>
+        <w:t xml:space="preserve"> a</w:t>
       </w:r>
       <w:r>
         <w:rPr>
@@ -2683,60 +3241,109 @@
           <w:sz w:val="22"/>
           <w:szCs w:val="22"/>
         </w:rPr>
-        <w:t>una participación</w:t>
-      </w:r>
-      <w:r>
-        <w:rPr>
-          <w:rFonts w:ascii="Century Gothic" w:hAnsi="Century Gothic"/>
-          <w:sz w:val="22"/>
-          <w:szCs w:val="22"/>
-        </w:rPr>
-        <w:t xml:space="preserve"> de 27% sobre el</w:t>
-      </w:r>
-      <w:r>
-        <w:rPr>
-          <w:rFonts w:ascii="Century Gothic" w:hAnsi="Century Gothic"/>
-          <w:sz w:val="22"/>
-          <w:szCs w:val="22"/>
-        </w:rPr>
-        <w:t xml:space="preserve"> valor total de la venta</w:t>
-      </w:r>
-      <w:r>
-        <w:rPr>
-          <w:rFonts w:ascii="Century Gothic" w:hAnsi="Century Gothic"/>
-          <w:sz w:val="22"/>
-          <w:szCs w:val="22"/>
-        </w:rPr>
-        <w:t xml:space="preserve"> antes de impuestos</w:t>
-      </w:r>
-      <w:r>
-        <w:rPr>
-          <w:rFonts w:ascii="Century Gothic" w:hAnsi="Century Gothic"/>
-          <w:b/>
-          <w:sz w:val="22"/>
-          <w:szCs w:val="22"/>
-        </w:rPr>
-        <w:t xml:space="preserve"> b) </w:t>
-      </w:r>
-      <w:r>
-        <w:rPr>
-          <w:rFonts w:ascii="Century Gothic" w:hAnsi="Century Gothic"/>
-          <w:sz w:val="22"/>
-          <w:szCs w:val="22"/>
-        </w:rPr>
-        <w:t>Por concepto de ventas de</w:t>
-      </w:r>
-      <w:r>
-        <w:rPr>
-          <w:rFonts w:ascii="Century Gothic" w:hAnsi="Century Gothic"/>
-          <w:sz w:val="22"/>
-          <w:szCs w:val="22"/>
-        </w:rPr>
-        <w:t xml:space="preserve"> licen</w:t>
-      </w:r>
-      <w:r>
-        <w:rPr>
-          <w:rFonts w:ascii="Century Gothic" w:hAnsi="Century Gothic"/>
+        <w:t xml:space="preserve">un </w:t>
+      </w:r>
+      <w:r>
+        <w:rPr>
+          <w:rFonts w:ascii="Century Gothic" w:hAnsi="Century Gothic"/>
+          <w:sz w:val="22"/>
+          <w:szCs w:val="22"/>
+        </w:rPr>
+        <w:t xml:space="preserve"> descuento </w:t>
+      </w:r>
+      <w:r>
+        <w:rPr>
+          <w:rFonts w:ascii="Century Gothic" w:hAnsi="Century Gothic"/>
+          <w:sz w:val="22"/>
+          <w:szCs w:val="22"/>
+        </w:rPr>
+        <w:t>de</w:t>
+      </w:r>
+      <w:r>
+        <w:rPr>
+          <w:rFonts w:ascii="Century Gothic" w:hAnsi="Century Gothic"/>
+          <w:sz w:val="22"/>
+          <w:szCs w:val="22"/>
+        </w:rPr>
+        <w:t>l</w:t>
+      </w:r>
+      <w:r>
+        <w:rPr>
+          <w:rFonts w:ascii="Century Gothic" w:hAnsi="Century Gothic"/>
+          <w:sz w:val="22"/>
+          <w:szCs w:val="22"/>
+        </w:rPr>
+        <w:t xml:space="preserve"> 2</w:t>
+      </w:r>
+      <w:r>
+        <w:rPr>
+          <w:rFonts w:ascii="Century Gothic" w:hAnsi="Century Gothic"/>
+          <w:sz w:val="22"/>
+          <w:szCs w:val="22"/>
+        </w:rPr>
+        <w:t>0</w:t>
+      </w:r>
+      <w:r>
+        <w:rPr>
+          <w:rFonts w:ascii="Century Gothic" w:hAnsi="Century Gothic"/>
+          <w:sz w:val="22"/>
+          <w:szCs w:val="22"/>
+        </w:rPr>
+        <w:t>% sobre el</w:t>
+      </w:r>
+      <w:r>
+        <w:rPr>
+          <w:rFonts w:ascii="Century Gothic" w:hAnsi="Century Gothic"/>
+          <w:sz w:val="22"/>
+          <w:szCs w:val="22"/>
+        </w:rPr>
+        <w:t xml:space="preserve"> </w:t>
+      </w:r>
+      <w:r>
+        <w:rPr>
+          <w:rFonts w:ascii="Century Gothic" w:hAnsi="Century Gothic"/>
+          <w:sz w:val="22"/>
+          <w:szCs w:val="22"/>
+        </w:rPr>
+        <w:t xml:space="preserve">precio de lista al </w:t>
+      </w:r>
+      <w:r>
+        <w:rPr>
+          <w:rFonts w:ascii="Century Gothic" w:hAnsi="Century Gothic"/>
+          <w:sz w:val="22"/>
+          <w:szCs w:val="22"/>
+        </w:rPr>
+        <w:t>público</w:t>
+      </w:r>
+      <w:r>
+        <w:rPr>
+          <w:rFonts w:ascii="Century Gothic" w:hAnsi="Century Gothic"/>
+          <w:sz w:val="22"/>
+          <w:szCs w:val="22"/>
+        </w:rPr>
+        <w:t xml:space="preserve"> </w:t>
+      </w:r>
+      <w:r>
+        <w:rPr>
+          <w:rFonts w:ascii="Century Gothic" w:hAnsi="Century Gothic"/>
+          <w:sz w:val="22"/>
+          <w:szCs w:val="22"/>
+        </w:rPr>
+        <w:t>antes de impuestos</w:t>
+      </w:r>
+      <w:r>
+        <w:rPr>
+          <w:rFonts w:ascii="Century Gothic" w:hAnsi="Century Gothic"/>
+          <w:b/>
+          <w:sz w:val="22"/>
+          <w:szCs w:val="22"/>
+        </w:rPr>
+        <w:t xml:space="preserve"> </w:t>
+      </w:r>
+      <w:r>
+        <w:rPr>
+          <w:rFonts w:ascii="Century Gothic" w:hAnsi="Century Gothic"/>
+          <w:b/>
           <w:sz w:val="22"/>
           <w:szCs w:val="22"/>
         </w:rPr>
@@ -2745,6 +3352,31 @@
       <w:r>
         <w:rPr>
           <w:rFonts w:ascii="Century Gothic" w:hAnsi="Century Gothic"/>
+          <w:b/>
+          <w:sz w:val="22"/>
+          <w:szCs w:val="22"/>
+        </w:rPr>
+        <w:t xml:space="preserve">) </w:t>
+      </w:r>
+      <w:r>
+        <w:rPr>
+          <w:rFonts w:ascii="Century Gothic" w:hAnsi="Century Gothic"/>
+          <w:sz w:val="22"/>
+          <w:szCs w:val="22"/>
+        </w:rPr>
+        <w:t>Por concepto de ventas de licen</w:t>
+      </w:r>
+      <w:r>
+        <w:rPr>
+          <w:rFonts w:ascii="Century Gothic" w:hAnsi="Century Gothic"/>
+          <w:sz w:val="22"/>
+          <w:szCs w:val="22"/>
+        </w:rPr>
+        <w:t>c</w:t>
+      </w:r>
+      <w:r>
+        <w:rPr>
+          <w:rFonts w:ascii="Century Gothic" w:hAnsi="Century Gothic"/>
           <w:sz w:val="22"/>
           <w:szCs w:val="22"/>
         </w:rPr>
@@ -2766,58 +3398,31 @@
           <w:sz w:val="22"/>
           <w:szCs w:val="22"/>
         </w:rPr>
-        <w:t>) y</w:t>
-      </w:r>
-      <w:r>
-        <w:rPr>
-          <w:rFonts w:ascii="Century Gothic" w:hAnsi="Century Gothic"/>
-          <w:sz w:val="22"/>
-          <w:szCs w:val="22"/>
-        </w:rPr>
-        <w:t xml:space="preserve"> servicios de implementación que sean </w:t>
-      </w:r>
-      <w:r>
-        <w:rPr>
-          <w:rFonts w:ascii="Century Gothic" w:hAnsi="Century Gothic"/>
-          <w:b/>
-          <w:sz w:val="22"/>
-          <w:szCs w:val="22"/>
-          <w:u w:val="single"/>
-        </w:rPr>
-        <w:t>prestados directamente</w:t>
-      </w:r>
-      <w:r>
-        <w:rPr>
-          <w:rFonts w:ascii="Century Gothic" w:hAnsi="Century Gothic"/>
-          <w:sz w:val="22"/>
-          <w:szCs w:val="22"/>
-        </w:rPr>
-        <w:t xml:space="preserve"> por </w:t>
-      </w:r>
-      <w:r>
-        <w:rPr>
-          <w:rFonts w:ascii="Century Gothic" w:hAnsi="Century Gothic"/>
-          <w:sz w:val="22"/>
-          <w:szCs w:val="22"/>
-        </w:rPr>
-        <w:t xml:space="preserve">el </w:t>
-      </w:r>
-      <w:r>
-        <w:rPr>
-          <w:rFonts w:ascii="Century Gothic" w:hAnsi="Century Gothic"/>
-          <w:b/>
-          <w:sz w:val="22"/>
-          <w:szCs w:val="22"/>
-        </w:rPr>
-        <w:t xml:space="preserve">FABRICANTE, </w:t>
-      </w:r>
-      <w:r>
-        <w:rPr>
-          <w:rFonts w:ascii="Century Gothic" w:hAnsi="Century Gothic"/>
-          <w:sz w:val="22"/>
-          <w:szCs w:val="22"/>
-        </w:rPr>
-        <w:t xml:space="preserve">le será reconocida al </w:t>
+        <w:t xml:space="preserve">) </w:t>
+      </w:r>
+      <w:r>
+        <w:rPr>
+          <w:rFonts w:ascii="Century Gothic" w:hAnsi="Century Gothic"/>
+          <w:sz w:val="22"/>
+          <w:szCs w:val="22"/>
+        </w:rPr>
+        <w:t>le será reconoci</w:t>
+      </w:r>
+      <w:r>
+        <w:rPr>
+          <w:rFonts w:ascii="Century Gothic" w:hAnsi="Century Gothic"/>
+          <w:sz w:val="22"/>
+          <w:szCs w:val="22"/>
+        </w:rPr>
+        <w:t>do</w:t>
+      </w:r>
+      <w:r>
+        <w:rPr>
+          <w:rFonts w:ascii="Century Gothic" w:hAnsi="Century Gothic"/>
+          <w:sz w:val="22"/>
+          <w:szCs w:val="22"/>
+        </w:rPr>
+        <w:t xml:space="preserve"> al </w:t>
       </w:r>
       <w:r>
         <w:rPr>
@@ -2834,21 +3439,43 @@
           <w:sz w:val="22"/>
           <w:szCs w:val="22"/>
         </w:rPr>
-        <w:t xml:space="preserve"> una participación del 20% valor </w:t>
-      </w:r>
-      <w:r>
-        <w:rPr>
-          <w:rFonts w:ascii="Century Gothic" w:hAnsi="Century Gothic"/>
-          <w:sz w:val="22"/>
-          <w:szCs w:val="22"/>
-        </w:rPr>
-        <w:lastRenderedPageBreak/>
-        <w:t>total de venta antes de impuestos</w:t>
-      </w:r>
-      <w:r>
-        <w:rPr>
-          <w:rFonts w:ascii="Century Gothic" w:hAnsi="Century Gothic"/>
-          <w:b/>
+        <w:t xml:space="preserve"> un</w:t>
+      </w:r>
+      <w:r>
+        <w:rPr>
+          <w:rFonts w:ascii="Century Gothic" w:hAnsi="Century Gothic"/>
+          <w:sz w:val="22"/>
+          <w:szCs w:val="22"/>
+        </w:rPr>
+        <w:t xml:space="preserve"> descuento</w:t>
+      </w:r>
+      <w:r>
+        <w:rPr>
+          <w:rFonts w:ascii="Century Gothic" w:hAnsi="Century Gothic"/>
+          <w:sz w:val="22"/>
+          <w:szCs w:val="22"/>
+        </w:rPr>
+        <w:t xml:space="preserve"> del 2</w:t>
+      </w:r>
+      <w:r>
+        <w:rPr>
+          <w:rFonts w:ascii="Century Gothic" w:hAnsi="Century Gothic"/>
+          <w:sz w:val="22"/>
+          <w:szCs w:val="22"/>
+        </w:rPr>
+        <w:t>0</w:t>
+      </w:r>
+      <w:r>
+        <w:rPr>
+          <w:rFonts w:ascii="Century Gothic" w:hAnsi="Century Gothic"/>
+          <w:sz w:val="22"/>
+          <w:szCs w:val="22"/>
+        </w:rPr>
+        <w:t>%</w:t>
+      </w:r>
+      <w:r>
+        <w:rPr>
+          <w:rFonts w:ascii="Century Gothic" w:hAnsi="Century Gothic"/>
           <w:sz w:val="22"/>
           <w:szCs w:val="22"/>
         </w:rPr>
@@ -2857,6 +3484,536 @@
       <w:r>
         <w:rPr>
           <w:rFonts w:ascii="Century Gothic" w:hAnsi="Century Gothic"/>
+          <w:sz w:val="22"/>
+          <w:szCs w:val="22"/>
+        </w:rPr>
+        <w:t xml:space="preserve"> sobre el precio de lista al público </w:t>
+      </w:r>
+      <w:r>
+        <w:rPr>
+          <w:rFonts w:ascii="Century Gothic" w:hAnsi="Century Gothic"/>
+          <w:sz w:val="22"/>
+          <w:szCs w:val="22"/>
+        </w:rPr>
+        <w:t>antes de impuestos</w:t>
+      </w:r>
+      <w:r>
+        <w:rPr>
+          <w:rFonts w:ascii="Century Gothic" w:hAnsi="Century Gothic"/>
+          <w:b/>
+          <w:sz w:val="22"/>
+          <w:szCs w:val="22"/>
+        </w:rPr>
+        <w:t xml:space="preserve"> </w:t>
+      </w:r>
+      <w:r>
+        <w:rPr>
+          <w:rFonts w:ascii="Century Gothic" w:hAnsi="Century Gothic"/>
+          <w:b/>
+          <w:sz w:val="22"/>
+          <w:szCs w:val="22"/>
+        </w:rPr>
+        <w:t>d</w:t>
+      </w:r>
+      <w:r>
+        <w:rPr>
+          <w:rFonts w:ascii="Century Gothic" w:hAnsi="Century Gothic"/>
+          <w:b/>
+          <w:sz w:val="22"/>
+          <w:szCs w:val="22"/>
+        </w:rPr>
+        <w:t>)</w:t>
+      </w:r>
+      <w:r>
+        <w:rPr>
+          <w:rFonts w:ascii="Century Gothic" w:hAnsi="Century Gothic"/>
+          <w:b/>
+          <w:sz w:val="22"/>
+          <w:szCs w:val="22"/>
+        </w:rPr>
+        <w:t xml:space="preserve"> </w:t>
+      </w:r>
+      <w:r>
+        <w:rPr>
+          <w:rFonts w:ascii="Century Gothic" w:hAnsi="Century Gothic"/>
+          <w:sz w:val="22"/>
+          <w:szCs w:val="22"/>
+        </w:rPr>
+        <w:t xml:space="preserve">Por concepto de ventas de servicios de implementación prestados directamente por el </w:t>
+      </w:r>
+      <w:r>
+        <w:rPr>
+          <w:rFonts w:ascii="Century Gothic" w:hAnsi="Century Gothic"/>
+          <w:b/>
+          <w:sz w:val="22"/>
+          <w:szCs w:val="22"/>
+        </w:rPr>
+        <w:t xml:space="preserve">DISTRIBUIDOR, </w:t>
+      </w:r>
+      <w:r>
+        <w:rPr>
+          <w:rFonts w:ascii="Century Gothic" w:hAnsi="Century Gothic"/>
+          <w:sz w:val="22"/>
+          <w:szCs w:val="22"/>
+        </w:rPr>
+        <w:t>le será reconocid</w:t>
+      </w:r>
+      <w:r>
+        <w:rPr>
+          <w:rFonts w:ascii="Century Gothic" w:hAnsi="Century Gothic"/>
+          <w:sz w:val="22"/>
+          <w:szCs w:val="22"/>
+        </w:rPr>
+        <w:t>o</w:t>
+      </w:r>
+      <w:r>
+        <w:rPr>
+          <w:rFonts w:ascii="Century Gothic" w:hAnsi="Century Gothic"/>
+          <w:sz w:val="22"/>
+          <w:szCs w:val="22"/>
+        </w:rPr>
+        <w:t xml:space="preserve"> un</w:t>
+      </w:r>
+      <w:r>
+        <w:rPr>
+          <w:rFonts w:ascii="Century Gothic" w:hAnsi="Century Gothic"/>
+          <w:sz w:val="22"/>
+          <w:szCs w:val="22"/>
+        </w:rPr>
+        <w:t xml:space="preserve"> descuento</w:t>
+      </w:r>
+      <w:r>
+        <w:rPr>
+          <w:rFonts w:ascii="Century Gothic" w:hAnsi="Century Gothic"/>
+          <w:sz w:val="22"/>
+          <w:szCs w:val="22"/>
+        </w:rPr>
+        <w:t xml:space="preserve"> del 80%</w:t>
+      </w:r>
+      <w:r>
+        <w:rPr>
+          <w:rFonts w:ascii="Century Gothic" w:hAnsi="Century Gothic"/>
+          <w:sz w:val="22"/>
+          <w:szCs w:val="22"/>
+        </w:rPr>
+        <w:t xml:space="preserve"> del</w:t>
+      </w:r>
+      <w:r>
+        <w:rPr>
+          <w:rFonts w:ascii="Century Gothic" w:hAnsi="Century Gothic"/>
+          <w:sz w:val="22"/>
+          <w:szCs w:val="22"/>
+        </w:rPr>
+        <w:t xml:space="preserve"> valor total de </w:t>
+      </w:r>
+      <w:r>
+        <w:rPr>
+          <w:rFonts w:ascii="Century Gothic" w:hAnsi="Century Gothic"/>
+          <w:sz w:val="22"/>
+          <w:szCs w:val="22"/>
+        </w:rPr>
+        <w:t xml:space="preserve">la </w:t>
+      </w:r>
+      <w:r>
+        <w:rPr>
+          <w:rFonts w:ascii="Century Gothic" w:hAnsi="Century Gothic"/>
+          <w:sz w:val="22"/>
+          <w:szCs w:val="22"/>
+        </w:rPr>
+        <w:t>implementación</w:t>
+      </w:r>
+      <w:r>
+        <w:rPr>
+          <w:rFonts w:ascii="Century Gothic" w:hAnsi="Century Gothic"/>
+          <w:sz w:val="22"/>
+          <w:szCs w:val="22"/>
+        </w:rPr>
+        <w:t xml:space="preserve"> antes de impuestos.</w:t>
+      </w:r>
+      <w:r>
+        <w:rPr>
+          <w:rFonts w:ascii="Century Gothic" w:hAnsi="Century Gothic"/>
+          <w:sz w:val="22"/>
+          <w:szCs w:val="22"/>
+        </w:rPr>
+        <w:t xml:space="preserve"> </w:t>
+      </w:r>
+      <w:r>
+        <w:rPr>
+          <w:rFonts w:ascii="Century Gothic" w:hAnsi="Century Gothic"/>
+          <w:b/>
+          <w:sz w:val="22"/>
+          <w:szCs w:val="22"/>
+        </w:rPr>
+        <w:t>e</w:t>
+      </w:r>
+      <w:r>
+        <w:rPr>
+          <w:rFonts w:ascii="Century Gothic" w:hAnsi="Century Gothic"/>
+          <w:b/>
+          <w:sz w:val="22"/>
+          <w:szCs w:val="22"/>
+        </w:rPr>
+        <w:t>)</w:t>
+      </w:r>
+      <w:r>
+        <w:rPr>
+          <w:rFonts w:ascii="Century Gothic" w:hAnsi="Century Gothic"/>
+          <w:sz w:val="22"/>
+          <w:szCs w:val="22"/>
+        </w:rPr>
+        <w:t xml:space="preserve"> </w:t>
+      </w:r>
+      <w:r>
+        <w:rPr>
+          <w:rFonts w:ascii="Century Gothic" w:hAnsi="Century Gothic"/>
+          <w:sz w:val="22"/>
+          <w:szCs w:val="22"/>
+        </w:rPr>
+        <w:t>para el caso de la venta</w:t>
+      </w:r>
+      <w:r>
+        <w:rPr>
+          <w:rFonts w:ascii="Century Gothic" w:hAnsi="Century Gothic"/>
+          <w:sz w:val="22"/>
+          <w:szCs w:val="22"/>
+        </w:rPr>
+        <w:t xml:space="preserve"> de la licencia (</w:t>
+      </w:r>
+      <w:proofErr w:type="spellStart"/>
+      <w:r>
+        <w:rPr>
+          <w:rFonts w:ascii="Century Gothic" w:hAnsi="Century Gothic"/>
+          <w:sz w:val="22"/>
+          <w:szCs w:val="22"/>
+        </w:rPr>
+        <w:t>O</w:t>
+      </w:r>
+      <w:r>
+        <w:rPr>
+          <w:rFonts w:ascii="Century Gothic" w:hAnsi="Century Gothic"/>
+          <w:sz w:val="22"/>
+          <w:szCs w:val="22"/>
+        </w:rPr>
+        <w:t>n</w:t>
+      </w:r>
+      <w:r>
+        <w:rPr>
+          <w:rFonts w:ascii="Century Gothic" w:hAnsi="Century Gothic"/>
+          <w:sz w:val="22"/>
+          <w:szCs w:val="22"/>
+        </w:rPr>
+        <w:t>-Premise</w:t>
+      </w:r>
+      <w:proofErr w:type="spellEnd"/>
+      <w:r>
+        <w:rPr>
+          <w:rFonts w:ascii="Century Gothic" w:hAnsi="Century Gothic"/>
+          <w:sz w:val="22"/>
+          <w:szCs w:val="22"/>
+        </w:rPr>
+        <w:t>)</w:t>
+      </w:r>
+      <w:r>
+        <w:rPr>
+          <w:rFonts w:ascii="Century Gothic" w:hAnsi="Century Gothic"/>
+          <w:sz w:val="22"/>
+          <w:szCs w:val="22"/>
+        </w:rPr>
+        <w:t xml:space="preserve"> de manera automática se genera un contr</w:t>
+      </w:r>
+      <w:r>
+        <w:rPr>
+          <w:rFonts w:ascii="Century Gothic" w:hAnsi="Century Gothic"/>
+          <w:sz w:val="22"/>
+          <w:szCs w:val="22"/>
+        </w:rPr>
+        <w:t>ato</w:t>
+      </w:r>
+      <w:r>
+        <w:rPr>
+          <w:rFonts w:ascii="Century Gothic" w:hAnsi="Century Gothic"/>
+          <w:sz w:val="22"/>
+          <w:szCs w:val="22"/>
+        </w:rPr>
+        <w:t xml:space="preserve"> de soporte y </w:t>
+      </w:r>
+      <w:r>
+        <w:rPr>
+          <w:rFonts w:ascii="Century Gothic" w:hAnsi="Century Gothic"/>
+          <w:sz w:val="22"/>
+          <w:szCs w:val="22"/>
+        </w:rPr>
+        <w:t>mantenimiento</w:t>
+      </w:r>
+      <w:r>
+        <w:rPr>
+          <w:rFonts w:ascii="Century Gothic" w:hAnsi="Century Gothic"/>
+          <w:sz w:val="22"/>
+          <w:szCs w:val="22"/>
+        </w:rPr>
+        <w:t xml:space="preserve"> equivalente al 20</w:t>
+      </w:r>
+      <w:r>
+        <w:rPr>
+          <w:rFonts w:ascii="Century Gothic" w:hAnsi="Century Gothic"/>
+          <w:sz w:val="22"/>
+          <w:szCs w:val="22"/>
+        </w:rPr>
+        <w:t>%</w:t>
+      </w:r>
+      <w:r>
+        <w:rPr>
+          <w:rFonts w:ascii="Century Gothic" w:hAnsi="Century Gothic"/>
+          <w:sz w:val="22"/>
+          <w:szCs w:val="22"/>
+        </w:rPr>
+        <w:t xml:space="preserve"> del valor licenciado por el </w:t>
+      </w:r>
+      <w:r>
+        <w:rPr>
+          <w:rFonts w:ascii="Century Gothic" w:hAnsi="Century Gothic"/>
+          <w:b/>
+          <w:sz w:val="22"/>
+          <w:szCs w:val="22"/>
+        </w:rPr>
+        <w:t>DISTRIBUIDOR</w:t>
+      </w:r>
+      <w:r>
+        <w:rPr>
+          <w:rFonts w:ascii="Century Gothic" w:hAnsi="Century Gothic"/>
+          <w:b/>
+          <w:sz w:val="22"/>
+          <w:szCs w:val="22"/>
+        </w:rPr>
+        <w:t>.</w:t>
+      </w:r>
+      <w:r>
+        <w:rPr>
+          <w:rFonts w:ascii="Century Gothic" w:hAnsi="Century Gothic"/>
+          <w:sz w:val="22"/>
+          <w:szCs w:val="22"/>
+        </w:rPr>
+        <w:t xml:space="preserve"> </w:t>
+      </w:r>
+      <w:r>
+        <w:rPr>
+          <w:rFonts w:ascii="Century Gothic" w:hAnsi="Century Gothic"/>
+          <w:b/>
+          <w:sz w:val="22"/>
+          <w:szCs w:val="22"/>
+        </w:rPr>
+        <w:t>PARAGRAFO SEGUNDO</w:t>
+      </w:r>
+      <w:r>
+        <w:rPr>
+          <w:rFonts w:ascii="Century Gothic" w:hAnsi="Century Gothic"/>
+          <w:sz w:val="22"/>
+          <w:szCs w:val="22"/>
+        </w:rPr>
+        <w:t xml:space="preserve">: </w:t>
+      </w:r>
+      <w:r>
+        <w:rPr>
+          <w:rFonts w:ascii="Century Gothic" w:hAnsi="Century Gothic"/>
+          <w:b/>
+          <w:sz w:val="22"/>
+          <w:szCs w:val="22"/>
+        </w:rPr>
+        <w:t>a)</w:t>
+      </w:r>
+      <w:r>
+        <w:rPr>
+          <w:rFonts w:ascii="Century Gothic" w:hAnsi="Century Gothic"/>
+          <w:sz w:val="22"/>
+          <w:szCs w:val="22"/>
+        </w:rPr>
+        <w:t xml:space="preserve"> </w:t>
+      </w:r>
+      <w:r>
+        <w:rPr>
+          <w:rFonts w:ascii="Century Gothic" w:hAnsi="Century Gothic"/>
+          <w:sz w:val="22"/>
+          <w:szCs w:val="22"/>
+        </w:rPr>
+        <w:t>La facturación</w:t>
+      </w:r>
+      <w:r>
+        <w:rPr>
+          <w:rFonts w:ascii="Century Gothic" w:hAnsi="Century Gothic"/>
+          <w:sz w:val="22"/>
+          <w:szCs w:val="22"/>
+        </w:rPr>
+        <w:t xml:space="preserve"> y recaudo de pagos de</w:t>
+      </w:r>
+      <w:r>
+        <w:rPr>
+          <w:rFonts w:ascii="Century Gothic" w:hAnsi="Century Gothic"/>
+          <w:sz w:val="22"/>
+          <w:szCs w:val="22"/>
+        </w:rPr>
+        <w:t xml:space="preserve"> </w:t>
+      </w:r>
+      <w:r>
+        <w:rPr>
+          <w:rFonts w:ascii="Century Gothic" w:hAnsi="Century Gothic"/>
+          <w:sz w:val="22"/>
+          <w:szCs w:val="22"/>
+        </w:rPr>
+        <w:t xml:space="preserve">los productos y servicios provistos por el </w:t>
+      </w:r>
+      <w:r>
+        <w:rPr>
+          <w:rFonts w:ascii="Century Gothic" w:hAnsi="Century Gothic"/>
+          <w:b/>
+          <w:sz w:val="22"/>
+          <w:szCs w:val="22"/>
+        </w:rPr>
+        <w:t>FABRICANTE</w:t>
+      </w:r>
+      <w:r>
+        <w:rPr>
+          <w:rFonts w:ascii="Century Gothic" w:hAnsi="Century Gothic"/>
+          <w:sz w:val="22"/>
+          <w:szCs w:val="22"/>
+        </w:rPr>
+        <w:t xml:space="preserve"> </w:t>
+      </w:r>
+      <w:r>
+        <w:rPr>
+          <w:rFonts w:ascii="Century Gothic" w:hAnsi="Century Gothic"/>
+          <w:sz w:val="22"/>
+          <w:szCs w:val="22"/>
+        </w:rPr>
+        <w:t>al usuario final será</w:t>
+      </w:r>
+      <w:r>
+        <w:rPr>
+          <w:rFonts w:ascii="Century Gothic" w:hAnsi="Century Gothic"/>
+          <w:sz w:val="22"/>
+          <w:szCs w:val="22"/>
+        </w:rPr>
+        <w:t>n</w:t>
+      </w:r>
+      <w:r>
+        <w:rPr>
+          <w:rFonts w:ascii="Century Gothic" w:hAnsi="Century Gothic"/>
+          <w:sz w:val="22"/>
+          <w:szCs w:val="22"/>
+        </w:rPr>
+        <w:t xml:space="preserve"> </w:t>
+      </w:r>
+      <w:r>
+        <w:rPr>
+          <w:rFonts w:ascii="Century Gothic" w:hAnsi="Century Gothic"/>
+          <w:sz w:val="22"/>
+          <w:szCs w:val="22"/>
+        </w:rPr>
+        <w:t>r</w:t>
+      </w:r>
+      <w:r>
+        <w:rPr>
+          <w:rFonts w:ascii="Century Gothic" w:hAnsi="Century Gothic"/>
+          <w:sz w:val="22"/>
+          <w:szCs w:val="22"/>
+        </w:rPr>
+        <w:t>esponsabilidad</w:t>
+      </w:r>
+      <w:r>
+        <w:rPr>
+          <w:rFonts w:ascii="Century Gothic" w:hAnsi="Century Gothic"/>
+          <w:sz w:val="22"/>
+          <w:szCs w:val="22"/>
+        </w:rPr>
+        <w:t xml:space="preserve"> exclusiva</w:t>
+      </w:r>
+      <w:r>
+        <w:rPr>
+          <w:rFonts w:ascii="Century Gothic" w:hAnsi="Century Gothic"/>
+          <w:sz w:val="22"/>
+          <w:szCs w:val="22"/>
+        </w:rPr>
+        <w:t xml:space="preserve"> </w:t>
+      </w:r>
+      <w:r>
+        <w:rPr>
+          <w:rFonts w:ascii="Century Gothic" w:hAnsi="Century Gothic"/>
+          <w:sz w:val="22"/>
+          <w:szCs w:val="22"/>
+        </w:rPr>
+        <w:t xml:space="preserve">del </w:t>
+      </w:r>
+      <w:r>
+        <w:rPr>
+          <w:rFonts w:ascii="Century Gothic" w:hAnsi="Century Gothic"/>
+          <w:b/>
+          <w:sz w:val="22"/>
+          <w:szCs w:val="22"/>
+        </w:rPr>
+        <w:t>DISTRIBUIDOR</w:t>
+      </w:r>
+      <w:r>
+        <w:rPr>
+          <w:rFonts w:ascii="Century Gothic" w:hAnsi="Century Gothic"/>
+          <w:sz w:val="22"/>
+          <w:szCs w:val="22"/>
+        </w:rPr>
+        <w:t xml:space="preserve"> </w:t>
+      </w:r>
+      <w:r>
+        <w:rPr>
+          <w:rFonts w:ascii="Century Gothic" w:hAnsi="Century Gothic"/>
+          <w:b/>
+          <w:sz w:val="22"/>
+          <w:szCs w:val="22"/>
+        </w:rPr>
+        <w:t>b)</w:t>
+      </w:r>
+      <w:r>
+        <w:rPr>
+          <w:rFonts w:ascii="Century Gothic" w:hAnsi="Century Gothic"/>
+          <w:sz w:val="22"/>
+          <w:szCs w:val="22"/>
+        </w:rPr>
+        <w:t xml:space="preserve"> El </w:t>
+      </w:r>
+      <w:r>
+        <w:rPr>
+          <w:rFonts w:ascii="Century Gothic" w:hAnsi="Century Gothic"/>
+          <w:b/>
+          <w:sz w:val="22"/>
+          <w:szCs w:val="22"/>
+        </w:rPr>
+        <w:t xml:space="preserve">DISTRIBUIDOR </w:t>
+      </w:r>
+      <w:r>
+        <w:rPr>
+          <w:rFonts w:ascii="Century Gothic" w:hAnsi="Century Gothic"/>
+          <w:sz w:val="22"/>
+          <w:szCs w:val="22"/>
+        </w:rPr>
+        <w:t xml:space="preserve">presentará al </w:t>
+      </w:r>
+      <w:r>
+        <w:rPr>
+          <w:rFonts w:ascii="Century Gothic" w:hAnsi="Century Gothic"/>
+          <w:b/>
+          <w:sz w:val="22"/>
+          <w:szCs w:val="22"/>
+        </w:rPr>
+        <w:t>FABRICANTE</w:t>
+      </w:r>
+      <w:r>
+        <w:rPr>
+          <w:rFonts w:ascii="Century Gothic" w:hAnsi="Century Gothic"/>
+          <w:sz w:val="22"/>
+          <w:szCs w:val="22"/>
+        </w:rPr>
+        <w:t xml:space="preserve"> las facturas generadas al usuario final para la verificación de los valores reconocidos </w:t>
+      </w:r>
+      <w:r>
+        <w:rPr>
+          <w:rFonts w:ascii="Century Gothic" w:hAnsi="Century Gothic"/>
           <w:b/>
           <w:sz w:val="22"/>
           <w:szCs w:val="22"/>
@@ -2875,7 +4032,31 @@
       <w:r>
         <w:rPr>
           <w:rFonts w:ascii="Century Gothic" w:hAnsi="Century Gothic"/>
-          <w:b/>
+          <w:sz w:val="22"/>
+          <w:szCs w:val="22"/>
+        </w:rPr>
+        <w:t xml:space="preserve"> E</w:t>
+      </w:r>
+      <w:r>
+        <w:rPr>
+          <w:rFonts w:ascii="Century Gothic" w:hAnsi="Century Gothic"/>
+          <w:sz w:val="22"/>
+          <w:szCs w:val="22"/>
+        </w:rPr>
+        <w:t xml:space="preserve">l </w:t>
+      </w:r>
+      <w:r>
+        <w:rPr>
+          <w:rFonts w:ascii="Century Gothic" w:hAnsi="Century Gothic"/>
+          <w:b/>
+          <w:sz w:val="22"/>
+          <w:szCs w:val="22"/>
+        </w:rPr>
+        <w:t>DISTRIBUIDOR</w:t>
+      </w:r>
+      <w:r>
+        <w:rPr>
+          <w:rFonts w:ascii="Century Gothic" w:hAnsi="Century Gothic"/>
           <w:sz w:val="22"/>
           <w:szCs w:val="22"/>
         </w:rPr>
@@ -2887,33 +4068,101 @@
           <w:sz w:val="22"/>
           <w:szCs w:val="22"/>
         </w:rPr>
-        <w:t xml:space="preserve">Por concepto de ventas de servicios de implementación </w:t>
-      </w:r>
-      <w:r>
-        <w:rPr>
-          <w:rFonts w:ascii="Century Gothic" w:hAnsi="Century Gothic"/>
-          <w:b/>
-          <w:sz w:val="22"/>
-          <w:szCs w:val="22"/>
-          <w:u w:val="single"/>
-        </w:rPr>
-        <w:t>prestados directamente</w:t>
-      </w:r>
-      <w:r>
-        <w:rPr>
-          <w:rFonts w:ascii="Century Gothic" w:hAnsi="Century Gothic"/>
-          <w:sz w:val="22"/>
-          <w:szCs w:val="22"/>
-        </w:rPr>
-        <w:t xml:space="preserve"> por </w:t>
-      </w:r>
-      <w:r>
-        <w:rPr>
-          <w:rFonts w:ascii="Century Gothic" w:hAnsi="Century Gothic"/>
-          <w:sz w:val="22"/>
-          <w:szCs w:val="22"/>
-        </w:rPr>
-        <w:t xml:space="preserve">el </w:t>
+        <w:t>se compromete a realizar el</w:t>
+      </w:r>
+      <w:r>
+        <w:rPr>
+          <w:rFonts w:ascii="Century Gothic" w:hAnsi="Century Gothic"/>
+          <w:sz w:val="22"/>
+          <w:szCs w:val="22"/>
+        </w:rPr>
+        <w:t xml:space="preserve"> pago al </w:t>
+      </w:r>
+      <w:r>
+        <w:rPr>
+          <w:rFonts w:ascii="Century Gothic" w:hAnsi="Century Gothic"/>
+          <w:b/>
+          <w:sz w:val="22"/>
+          <w:szCs w:val="22"/>
+        </w:rPr>
+        <w:t>FABRICANTE</w:t>
+      </w:r>
+      <w:r>
+        <w:rPr>
+          <w:rFonts w:ascii="Century Gothic" w:hAnsi="Century Gothic"/>
+          <w:b/>
+          <w:sz w:val="22"/>
+          <w:szCs w:val="22"/>
+        </w:rPr>
+        <w:t xml:space="preserve"> </w:t>
+      </w:r>
+      <w:r>
+        <w:rPr>
+          <w:rFonts w:ascii="Century Gothic" w:hAnsi="Century Gothic"/>
+          <w:sz w:val="22"/>
+          <w:szCs w:val="22"/>
+        </w:rPr>
+        <w:t>de los productos</w:t>
+      </w:r>
+      <w:r>
+        <w:rPr>
+          <w:rFonts w:ascii="Century Gothic" w:hAnsi="Century Gothic"/>
+          <w:sz w:val="22"/>
+          <w:szCs w:val="22"/>
+        </w:rPr>
+        <w:t xml:space="preserve"> </w:t>
+      </w:r>
+      <w:r>
+        <w:rPr>
+          <w:rFonts w:ascii="Century Gothic" w:hAnsi="Century Gothic"/>
+          <w:b/>
+          <w:sz w:val="22"/>
+          <w:szCs w:val="22"/>
+        </w:rPr>
+        <w:t>d)</w:t>
+      </w:r>
+      <w:r>
+        <w:rPr>
+          <w:rFonts w:ascii="Century Gothic" w:hAnsi="Century Gothic"/>
+          <w:b/>
+          <w:sz w:val="22"/>
+          <w:szCs w:val="22"/>
+        </w:rPr>
+        <w:t xml:space="preserve"> </w:t>
+      </w:r>
+      <w:r>
+        <w:rPr>
+          <w:rFonts w:ascii="Century Gothic" w:hAnsi="Century Gothic"/>
+          <w:sz w:val="22"/>
+          <w:szCs w:val="22"/>
+        </w:rPr>
+        <w:t xml:space="preserve">El </w:t>
+      </w:r>
+      <w:r>
+        <w:rPr>
+          <w:rFonts w:ascii="Century Gothic" w:hAnsi="Century Gothic"/>
+          <w:b/>
+          <w:sz w:val="22"/>
+          <w:szCs w:val="22"/>
+        </w:rPr>
+        <w:t>FABRICANTE</w:t>
+      </w:r>
+      <w:r>
+        <w:rPr>
+          <w:rFonts w:ascii="Century Gothic" w:hAnsi="Century Gothic"/>
+          <w:b/>
+          <w:sz w:val="22"/>
+          <w:szCs w:val="22"/>
+        </w:rPr>
+        <w:t xml:space="preserve"> </w:t>
+      </w:r>
+      <w:r>
+        <w:rPr>
+          <w:rFonts w:ascii="Century Gothic" w:hAnsi="Century Gothic"/>
+          <w:sz w:val="22"/>
+          <w:szCs w:val="22"/>
+        </w:rPr>
+        <w:t xml:space="preserve">emitirá las facturas de sus productos y servicios a nombre del </w:t>
       </w:r>
       <w:r>
         <w:rPr>
@@ -2931,15 +4180,115 @@
           <w:sz w:val="22"/>
           <w:szCs w:val="22"/>
         </w:rPr>
-        <w:t xml:space="preserve">, </w:t>
-      </w:r>
-      <w:r>
-        <w:rPr>
-          <w:rFonts w:ascii="Century Gothic" w:hAnsi="Century Gothic"/>
-          <w:sz w:val="22"/>
-          <w:szCs w:val="22"/>
-        </w:rPr>
-        <w:t xml:space="preserve">le será reconocida al </w:t>
+        <w:t xml:space="preserve"> </w:t>
+      </w:r>
+      <w:r>
+        <w:rPr>
+          <w:rFonts w:ascii="Century Gothic" w:hAnsi="Century Gothic"/>
+          <w:sz w:val="22"/>
+          <w:szCs w:val="22"/>
+        </w:rPr>
+        <w:t xml:space="preserve">para su pago correspondiente </w:t>
+      </w:r>
+      <w:r>
+        <w:rPr>
+          <w:rFonts w:ascii="Century Gothic" w:hAnsi="Century Gothic"/>
+          <w:sz w:val="22"/>
+          <w:szCs w:val="22"/>
+        </w:rPr>
+        <w:t xml:space="preserve">y servicios </w:t>
+      </w:r>
+      <w:r>
+        <w:rPr>
+          <w:rFonts w:ascii="Century Gothic" w:hAnsi="Century Gothic"/>
+          <w:sz w:val="22"/>
+          <w:szCs w:val="22"/>
+        </w:rPr>
+        <w:t>conforme a</w:t>
+      </w:r>
+      <w:r>
+        <w:rPr>
+          <w:rFonts w:ascii="Century Gothic" w:hAnsi="Century Gothic"/>
+          <w:sz w:val="22"/>
+          <w:szCs w:val="22"/>
+        </w:rPr>
+        <w:t xml:space="preserve"> </w:t>
+      </w:r>
+      <w:r>
+        <w:rPr>
+          <w:rFonts w:ascii="Century Gothic" w:hAnsi="Century Gothic"/>
+          <w:sz w:val="22"/>
+          <w:szCs w:val="22"/>
+        </w:rPr>
+        <w:t xml:space="preserve">los porcentajes de </w:t>
+      </w:r>
+      <w:r>
+        <w:rPr>
+          <w:rFonts w:ascii="Century Gothic" w:hAnsi="Century Gothic"/>
+          <w:sz w:val="22"/>
+          <w:szCs w:val="22"/>
+        </w:rPr>
+        <w:t>participación establecidos en este contrato.</w:t>
+      </w:r>
+      <w:r>
+        <w:rPr>
+          <w:rFonts w:ascii="Century Gothic" w:hAnsi="Century Gothic"/>
+          <w:sz w:val="22"/>
+          <w:szCs w:val="22"/>
+        </w:rPr>
+        <w:t xml:space="preserve"> </w:t>
+      </w:r>
+      <w:r>
+        <w:rPr>
+          <w:rFonts w:ascii="Century Gothic" w:hAnsi="Century Gothic"/>
+          <w:b/>
+          <w:sz w:val="22"/>
+          <w:szCs w:val="22"/>
+        </w:rPr>
+        <w:t>e</w:t>
+      </w:r>
+      <w:r>
+        <w:rPr>
+          <w:rFonts w:ascii="Century Gothic" w:hAnsi="Century Gothic"/>
+          <w:b/>
+          <w:sz w:val="22"/>
+          <w:szCs w:val="22"/>
+        </w:rPr>
+        <w:t>)</w:t>
+      </w:r>
+      <w:r>
+        <w:rPr>
+          <w:rFonts w:ascii="Century Gothic" w:hAnsi="Century Gothic"/>
+          <w:sz w:val="22"/>
+          <w:szCs w:val="22"/>
+        </w:rPr>
+        <w:t xml:space="preserve"> Los pagos al </w:t>
+      </w:r>
+      <w:r>
+        <w:rPr>
+          <w:rFonts w:ascii="Century Gothic" w:hAnsi="Century Gothic"/>
+          <w:b/>
+          <w:sz w:val="22"/>
+          <w:szCs w:val="22"/>
+        </w:rPr>
+        <w:t>FABRICANTE</w:t>
+      </w:r>
+      <w:r>
+        <w:rPr>
+          <w:rFonts w:ascii="Century Gothic" w:hAnsi="Century Gothic"/>
+          <w:b/>
+          <w:sz w:val="22"/>
+          <w:szCs w:val="22"/>
+        </w:rPr>
+        <w:t xml:space="preserve"> </w:t>
+      </w:r>
+      <w:r>
+        <w:rPr>
+          <w:rFonts w:ascii="Century Gothic" w:hAnsi="Century Gothic"/>
+          <w:sz w:val="22"/>
+          <w:szCs w:val="22"/>
+        </w:rPr>
+        <w:t xml:space="preserve">serán realizados por el </w:t>
       </w:r>
       <w:r>
         <w:rPr>
@@ -2956,7 +4305,15 @@
           <w:sz w:val="22"/>
           <w:szCs w:val="22"/>
         </w:rPr>
-        <w:t xml:space="preserve"> una participación del 80% valor total de venta antes de impuestos.</w:t>
+        <w:t xml:space="preserve"> conforme al esquema de pagos concertado con </w:t>
+      </w:r>
+      <w:r>
+        <w:rPr>
+          <w:rFonts w:ascii="Century Gothic" w:hAnsi="Century Gothic"/>
+          <w:sz w:val="22"/>
+          <w:szCs w:val="22"/>
+        </w:rPr>
+        <w:t>el cliente</w:t>
       </w:r>
       <w:r>
         <w:rPr>
@@ -2969,36 +4326,143 @@
       <w:r>
         <w:rPr>
           <w:rFonts w:ascii="Century Gothic" w:hAnsi="Century Gothic"/>
-          <w:b/>
-          <w:sz w:val="22"/>
-          <w:szCs w:val="22"/>
-        </w:rPr>
-        <w:t>d</w:t>
-      </w:r>
-      <w:r>
-        <w:rPr>
-          <w:rFonts w:ascii="Century Gothic" w:hAnsi="Century Gothic"/>
-          <w:b/>
-          <w:sz w:val="22"/>
-          <w:szCs w:val="22"/>
-        </w:rPr>
-        <w:t xml:space="preserve">) </w:t>
-      </w:r>
-      <w:r>
-        <w:rPr>
-          <w:rFonts w:ascii="Century Gothic" w:hAnsi="Century Gothic"/>
-          <w:sz w:val="22"/>
-          <w:szCs w:val="22"/>
-        </w:rPr>
-        <w:t xml:space="preserve">Por concepto de ventas de contratos de soporte </w:t>
-      </w:r>
-      <w:r>
-        <w:rPr>
-          <w:rFonts w:ascii="Century Gothic" w:hAnsi="Century Gothic"/>
-          <w:sz w:val="22"/>
-          <w:szCs w:val="22"/>
-        </w:rPr>
-        <w:t xml:space="preserve">no le será reconocida participación al </w:t>
+          <w:sz w:val="22"/>
+          <w:szCs w:val="22"/>
+        </w:rPr>
+        <w:t>dentro de un plazo máximo de 10</w:t>
+      </w:r>
+      <w:r>
+        <w:rPr>
+          <w:rFonts w:ascii="Century Gothic" w:hAnsi="Century Gothic"/>
+          <w:sz w:val="22"/>
+          <w:szCs w:val="22"/>
+        </w:rPr>
+        <w:t xml:space="preserve"> días</w:t>
+      </w:r>
+      <w:r>
+        <w:rPr>
+          <w:rFonts w:ascii="Century Gothic" w:hAnsi="Century Gothic"/>
+          <w:sz w:val="22"/>
+          <w:szCs w:val="22"/>
+        </w:rPr>
+        <w:t xml:space="preserve"> calendario</w:t>
+      </w:r>
+      <w:r>
+        <w:rPr>
+          <w:rFonts w:ascii="Century Gothic" w:hAnsi="Century Gothic"/>
+          <w:sz w:val="22"/>
+          <w:szCs w:val="22"/>
+        </w:rPr>
+        <w:t xml:space="preserve"> posteriores </w:t>
+      </w:r>
+      <w:r>
+        <w:rPr>
+          <w:rFonts w:ascii="Century Gothic" w:hAnsi="Century Gothic"/>
+          <w:sz w:val="22"/>
+          <w:szCs w:val="22"/>
+        </w:rPr>
+        <w:t>a la fecha de recaudo</w:t>
+      </w:r>
+      <w:r>
+        <w:rPr>
+          <w:rFonts w:ascii="Century Gothic" w:hAnsi="Century Gothic"/>
+          <w:b/>
+          <w:sz w:val="22"/>
+          <w:szCs w:val="22"/>
+        </w:rPr>
+        <w:t>.</w:t>
+      </w:r>
+      <w:r>
+        <w:rPr>
+          <w:rFonts w:ascii="Century Gothic" w:hAnsi="Century Gothic"/>
+          <w:sz w:val="22"/>
+          <w:szCs w:val="22"/>
+        </w:rPr>
+        <w:t xml:space="preserve"> </w:t>
+      </w:r>
+      <w:r>
+        <w:rPr>
+          <w:rFonts w:ascii="Century Gothic" w:hAnsi="Century Gothic"/>
+          <w:b/>
+          <w:sz w:val="22"/>
+          <w:szCs w:val="22"/>
+        </w:rPr>
+        <w:t xml:space="preserve">PARAGRAFO </w:t>
+      </w:r>
+      <w:r>
+        <w:rPr>
+          <w:rFonts w:ascii="Century Gothic" w:hAnsi="Century Gothic"/>
+          <w:b/>
+          <w:sz w:val="22"/>
+          <w:szCs w:val="22"/>
+        </w:rPr>
+        <w:t>TERCERO</w:t>
+      </w:r>
+      <w:r>
+        <w:rPr>
+          <w:rFonts w:ascii="Century Gothic" w:hAnsi="Century Gothic"/>
+          <w:sz w:val="22"/>
+          <w:szCs w:val="22"/>
+        </w:rPr>
+        <w:t>:</w:t>
+      </w:r>
+      <w:r>
+        <w:rPr>
+          <w:rFonts w:ascii="Century Gothic" w:hAnsi="Century Gothic"/>
+          <w:sz w:val="22"/>
+          <w:szCs w:val="22"/>
+        </w:rPr>
+        <w:t xml:space="preserve"> El </w:t>
+      </w:r>
+      <w:r>
+        <w:rPr>
+          <w:rFonts w:ascii="Century Gothic" w:hAnsi="Century Gothic"/>
+          <w:b/>
+          <w:sz w:val="22"/>
+          <w:szCs w:val="22"/>
+        </w:rPr>
+        <w:t>FABRICANTE</w:t>
+      </w:r>
+      <w:r>
+        <w:rPr>
+          <w:rFonts w:ascii="Century Gothic" w:hAnsi="Century Gothic"/>
+          <w:b/>
+          <w:sz w:val="22"/>
+          <w:szCs w:val="22"/>
+        </w:rPr>
+        <w:t xml:space="preserve"> </w:t>
+      </w:r>
+      <w:r>
+        <w:rPr>
+          <w:rFonts w:ascii="Century Gothic" w:hAnsi="Century Gothic"/>
+          <w:sz w:val="22"/>
+          <w:szCs w:val="22"/>
+        </w:rPr>
+        <w:t>se reserva el derecho de suspender los servicios prestados</w:t>
+      </w:r>
+      <w:r>
+        <w:rPr>
+          <w:rFonts w:ascii="Century Gothic" w:hAnsi="Century Gothic"/>
+          <w:sz w:val="22"/>
+          <w:szCs w:val="22"/>
+        </w:rPr>
+        <w:t xml:space="preserve"> al cliente</w:t>
+      </w:r>
+      <w:r>
+        <w:rPr>
+          <w:rFonts w:ascii="Century Gothic" w:hAnsi="Century Gothic"/>
+          <w:sz w:val="22"/>
+          <w:szCs w:val="22"/>
+        </w:rPr>
+        <w:t xml:space="preserve"> en caso de incumplimiento en los pagos</w:t>
+      </w:r>
+      <w:r>
+        <w:rPr>
+          <w:rFonts w:ascii="Century Gothic" w:hAnsi="Century Gothic"/>
+          <w:sz w:val="22"/>
+          <w:szCs w:val="22"/>
+        </w:rPr>
+        <w:t xml:space="preserve"> por parte del </w:t>
       </w:r>
       <w:r>
         <w:rPr>
@@ -3028,900 +4492,40 @@
       <w:r>
         <w:rPr>
           <w:rFonts w:ascii="Century Gothic" w:hAnsi="Century Gothic"/>
-          <w:b/>
-          <w:sz w:val="22"/>
-          <w:szCs w:val="22"/>
-        </w:rPr>
-        <w:t>PARAGRAFO PRIMERO</w:t>
-      </w:r>
-      <w:r>
-        <w:rPr>
-          <w:rFonts w:ascii="Century Gothic" w:hAnsi="Century Gothic"/>
-          <w:sz w:val="22"/>
-          <w:szCs w:val="22"/>
-        </w:rPr>
-        <w:t xml:space="preserve">: </w:t>
-      </w:r>
-      <w:r>
-        <w:rPr>
-          <w:rFonts w:ascii="Century Gothic" w:hAnsi="Century Gothic"/>
-          <w:sz w:val="22"/>
-          <w:szCs w:val="22"/>
-        </w:rPr>
-        <w:t>Los valor</w:t>
-      </w:r>
-      <w:r>
-        <w:rPr>
-          <w:rFonts w:ascii="Century Gothic" w:hAnsi="Century Gothic"/>
-          <w:sz w:val="22"/>
-          <w:szCs w:val="22"/>
-        </w:rPr>
-        <w:t xml:space="preserve">es de </w:t>
-      </w:r>
-      <w:r>
-        <w:rPr>
-          <w:rFonts w:ascii="Century Gothic" w:hAnsi="Century Gothic"/>
-          <w:sz w:val="22"/>
-          <w:szCs w:val="22"/>
-        </w:rPr>
-        <w:t>participación</w:t>
-      </w:r>
-      <w:r>
-        <w:rPr>
-          <w:rFonts w:ascii="Century Gothic" w:hAnsi="Century Gothic"/>
-          <w:sz w:val="22"/>
-          <w:szCs w:val="22"/>
-        </w:rPr>
-        <w:t xml:space="preserve"> </w:t>
-      </w:r>
-      <w:r>
-        <w:rPr>
-          <w:rFonts w:ascii="Century Gothic" w:hAnsi="Century Gothic"/>
-          <w:sz w:val="22"/>
-          <w:szCs w:val="22"/>
-        </w:rPr>
-        <w:t>contemplados bajo este contrato serán reconocidos</w:t>
-      </w:r>
-      <w:r>
-        <w:rPr>
-          <w:rFonts w:ascii="Century Gothic" w:hAnsi="Century Gothic"/>
-          <w:sz w:val="22"/>
-          <w:szCs w:val="22"/>
-        </w:rPr>
-        <w:t xml:space="preserve"> al </w:t>
-      </w:r>
-      <w:r>
-        <w:rPr>
-          <w:rFonts w:ascii="Century Gothic" w:hAnsi="Century Gothic"/>
-          <w:b/>
-          <w:sz w:val="22"/>
-          <w:szCs w:val="22"/>
-        </w:rPr>
-        <w:t>DISTRIBUIDOR</w:t>
-      </w:r>
-      <w:r>
-        <w:rPr>
-          <w:rFonts w:ascii="Century Gothic" w:hAnsi="Century Gothic"/>
-          <w:sz w:val="22"/>
-          <w:szCs w:val="22"/>
-        </w:rPr>
-        <w:t xml:space="preserve"> mediante</w:t>
-      </w:r>
-      <w:r>
-        <w:rPr>
-          <w:rFonts w:ascii="Century Gothic" w:hAnsi="Century Gothic"/>
-          <w:sz w:val="22"/>
-          <w:szCs w:val="22"/>
-        </w:rPr>
-        <w:t xml:space="preserve"> descuento</w:t>
-      </w:r>
-      <w:r>
-        <w:rPr>
-          <w:rFonts w:ascii="Century Gothic" w:hAnsi="Century Gothic"/>
-          <w:sz w:val="22"/>
-          <w:szCs w:val="22"/>
-        </w:rPr>
-        <w:t>s aplicados sobre la lista de</w:t>
-      </w:r>
-      <w:r>
-        <w:rPr>
-          <w:rFonts w:ascii="Century Gothic" w:hAnsi="Century Gothic"/>
-          <w:sz w:val="22"/>
-          <w:szCs w:val="22"/>
-        </w:rPr>
-        <w:t xml:space="preserve"> precio</w:t>
-      </w:r>
-      <w:r>
-        <w:rPr>
-          <w:rFonts w:ascii="Century Gothic" w:hAnsi="Century Gothic"/>
-          <w:sz w:val="22"/>
-          <w:szCs w:val="22"/>
-        </w:rPr>
-        <w:t>s d</w:t>
-      </w:r>
-      <w:r>
-        <w:rPr>
-          <w:rFonts w:ascii="Century Gothic" w:hAnsi="Century Gothic"/>
-          <w:sz w:val="22"/>
-          <w:szCs w:val="22"/>
-        </w:rPr>
-        <w:t>e venta previamente establecida</w:t>
-      </w:r>
-      <w:r>
-        <w:rPr>
-          <w:rFonts w:ascii="Century Gothic" w:hAnsi="Century Gothic"/>
-          <w:sz w:val="22"/>
-          <w:szCs w:val="22"/>
-        </w:rPr>
-        <w:t xml:space="preserve"> por el</w:t>
-      </w:r>
-      <w:r>
-        <w:rPr>
-          <w:rFonts w:ascii="Century Gothic" w:hAnsi="Century Gothic"/>
-          <w:sz w:val="22"/>
-          <w:szCs w:val="22"/>
-        </w:rPr>
-        <w:t xml:space="preserve"> </w:t>
-      </w:r>
-      <w:r>
-        <w:rPr>
-          <w:rFonts w:ascii="Century Gothic" w:hAnsi="Century Gothic"/>
-          <w:b/>
-          <w:sz w:val="22"/>
-          <w:szCs w:val="22"/>
-        </w:rPr>
-        <w:t>PROVEEDOR</w:t>
-      </w:r>
-      <w:r>
-        <w:rPr>
-          <w:rFonts w:ascii="Century Gothic" w:hAnsi="Century Gothic"/>
-          <w:sz w:val="22"/>
-          <w:szCs w:val="22"/>
-        </w:rPr>
-        <w:t>.</w:t>
-      </w:r>
-      <w:r>
-        <w:rPr>
-          <w:rFonts w:ascii="Century Gothic" w:hAnsi="Century Gothic"/>
-          <w:sz w:val="22"/>
-          <w:szCs w:val="22"/>
-        </w:rPr>
-        <w:t xml:space="preserve"> </w:t>
-      </w:r>
-      <w:r>
-        <w:rPr>
-          <w:rFonts w:ascii="Century Gothic" w:hAnsi="Century Gothic"/>
-          <w:b/>
-          <w:sz w:val="22"/>
-          <w:szCs w:val="22"/>
-        </w:rPr>
-        <w:t>PARAGRAFO SEGUNDO</w:t>
-      </w:r>
-      <w:r>
-        <w:rPr>
-          <w:rFonts w:ascii="Century Gothic" w:hAnsi="Century Gothic"/>
-          <w:sz w:val="22"/>
-          <w:szCs w:val="22"/>
-        </w:rPr>
-        <w:t xml:space="preserve">: </w:t>
-      </w:r>
-      <w:r>
-        <w:rPr>
-          <w:rFonts w:ascii="Century Gothic" w:hAnsi="Century Gothic"/>
-          <w:b/>
-          <w:sz w:val="22"/>
-          <w:szCs w:val="22"/>
-        </w:rPr>
-        <w:t>a)</w:t>
-      </w:r>
-      <w:r>
-        <w:rPr>
-          <w:rFonts w:ascii="Century Gothic" w:hAnsi="Century Gothic"/>
-          <w:sz w:val="22"/>
-          <w:szCs w:val="22"/>
-        </w:rPr>
-        <w:t xml:space="preserve"> </w:t>
-      </w:r>
-      <w:r>
-        <w:rPr>
-          <w:rFonts w:ascii="Century Gothic" w:hAnsi="Century Gothic"/>
-          <w:sz w:val="22"/>
-          <w:szCs w:val="22"/>
-        </w:rPr>
-        <w:t>La facturación</w:t>
-      </w:r>
-      <w:r>
-        <w:rPr>
-          <w:rFonts w:ascii="Century Gothic" w:hAnsi="Century Gothic"/>
-          <w:sz w:val="22"/>
-          <w:szCs w:val="22"/>
-        </w:rPr>
-        <w:t xml:space="preserve"> y recaudo de pagos de</w:t>
-      </w:r>
-      <w:r>
-        <w:rPr>
-          <w:rFonts w:ascii="Century Gothic" w:hAnsi="Century Gothic"/>
-          <w:sz w:val="22"/>
-          <w:szCs w:val="22"/>
-        </w:rPr>
-        <w:t xml:space="preserve"> </w:t>
-      </w:r>
-      <w:r>
-        <w:rPr>
-          <w:rFonts w:ascii="Century Gothic" w:hAnsi="Century Gothic"/>
-          <w:sz w:val="22"/>
-          <w:szCs w:val="22"/>
-        </w:rPr>
-        <w:t xml:space="preserve">los productos y servicios provistos por el </w:t>
-      </w:r>
-      <w:r>
-        <w:rPr>
-          <w:rFonts w:ascii="Century Gothic" w:hAnsi="Century Gothic"/>
-          <w:b/>
-          <w:sz w:val="22"/>
-          <w:szCs w:val="22"/>
-        </w:rPr>
-        <w:t>FABRICANTE</w:t>
-      </w:r>
-      <w:r>
-        <w:rPr>
-          <w:rFonts w:ascii="Century Gothic" w:hAnsi="Century Gothic"/>
-          <w:sz w:val="22"/>
-          <w:szCs w:val="22"/>
-        </w:rPr>
-        <w:t xml:space="preserve"> </w:t>
-      </w:r>
-      <w:r>
-        <w:rPr>
-          <w:rFonts w:ascii="Century Gothic" w:hAnsi="Century Gothic"/>
-          <w:sz w:val="22"/>
-          <w:szCs w:val="22"/>
-        </w:rPr>
-        <w:t>al usuario final será</w:t>
-      </w:r>
-      <w:r>
-        <w:rPr>
-          <w:rFonts w:ascii="Century Gothic" w:hAnsi="Century Gothic"/>
-          <w:sz w:val="22"/>
-          <w:szCs w:val="22"/>
-        </w:rPr>
-        <w:t>n</w:t>
-      </w:r>
-      <w:r>
-        <w:rPr>
-          <w:rFonts w:ascii="Century Gothic" w:hAnsi="Century Gothic"/>
-          <w:sz w:val="22"/>
-          <w:szCs w:val="22"/>
-        </w:rPr>
-        <w:t xml:space="preserve"> </w:t>
-      </w:r>
-      <w:r>
-        <w:rPr>
-          <w:rFonts w:ascii="Century Gothic" w:hAnsi="Century Gothic"/>
-          <w:sz w:val="22"/>
-          <w:szCs w:val="22"/>
-        </w:rPr>
-        <w:t>r</w:t>
-      </w:r>
-      <w:r>
-        <w:rPr>
-          <w:rFonts w:ascii="Century Gothic" w:hAnsi="Century Gothic"/>
-          <w:sz w:val="22"/>
-          <w:szCs w:val="22"/>
-        </w:rPr>
-        <w:t>esponsabilidad</w:t>
-      </w:r>
-      <w:r>
-        <w:rPr>
-          <w:rFonts w:ascii="Century Gothic" w:hAnsi="Century Gothic"/>
-          <w:sz w:val="22"/>
-          <w:szCs w:val="22"/>
-        </w:rPr>
-        <w:t xml:space="preserve"> exclusiva</w:t>
-      </w:r>
-      <w:r>
-        <w:rPr>
-          <w:rFonts w:ascii="Century Gothic" w:hAnsi="Century Gothic"/>
-          <w:sz w:val="22"/>
-          <w:szCs w:val="22"/>
-        </w:rPr>
-        <w:t xml:space="preserve"> </w:t>
-      </w:r>
-      <w:r>
-        <w:rPr>
-          <w:rFonts w:ascii="Century Gothic" w:hAnsi="Century Gothic"/>
-          <w:sz w:val="22"/>
-          <w:szCs w:val="22"/>
-        </w:rPr>
-        <w:t xml:space="preserve">del </w:t>
-      </w:r>
-      <w:r>
-        <w:rPr>
-          <w:rFonts w:ascii="Century Gothic" w:hAnsi="Century Gothic"/>
-          <w:b/>
-          <w:sz w:val="22"/>
-          <w:szCs w:val="22"/>
-        </w:rPr>
-        <w:t>DISTRIBUIDOR</w:t>
-      </w:r>
-      <w:r>
-        <w:rPr>
-          <w:rFonts w:ascii="Century Gothic" w:hAnsi="Century Gothic"/>
-          <w:sz w:val="22"/>
-          <w:szCs w:val="22"/>
-        </w:rPr>
-        <w:t xml:space="preserve"> </w:t>
-      </w:r>
-      <w:r>
-        <w:rPr>
-          <w:rFonts w:ascii="Century Gothic" w:hAnsi="Century Gothic"/>
-          <w:b/>
-          <w:sz w:val="22"/>
-          <w:szCs w:val="22"/>
-        </w:rPr>
-        <w:t>b)</w:t>
-      </w:r>
-      <w:r>
-        <w:rPr>
-          <w:rFonts w:ascii="Century Gothic" w:hAnsi="Century Gothic"/>
-          <w:sz w:val="22"/>
-          <w:szCs w:val="22"/>
-        </w:rPr>
-        <w:t xml:space="preserve"> El </w:t>
-      </w:r>
-      <w:r>
-        <w:rPr>
-          <w:rFonts w:ascii="Century Gothic" w:hAnsi="Century Gothic"/>
-          <w:b/>
-          <w:sz w:val="22"/>
-          <w:szCs w:val="22"/>
-        </w:rPr>
-        <w:t xml:space="preserve">DISTRIBUIDOR </w:t>
-      </w:r>
-      <w:r>
-        <w:rPr>
-          <w:rFonts w:ascii="Century Gothic" w:hAnsi="Century Gothic"/>
-          <w:sz w:val="22"/>
-          <w:szCs w:val="22"/>
-        </w:rPr>
-        <w:t xml:space="preserve">presentará al </w:t>
-      </w:r>
-      <w:r>
-        <w:rPr>
-          <w:rFonts w:ascii="Century Gothic" w:hAnsi="Century Gothic"/>
-          <w:b/>
-          <w:sz w:val="22"/>
-          <w:szCs w:val="22"/>
-        </w:rPr>
-        <w:t>FABRICANTE</w:t>
-      </w:r>
-      <w:r>
-        <w:rPr>
-          <w:rFonts w:ascii="Century Gothic" w:hAnsi="Century Gothic"/>
-          <w:sz w:val="22"/>
-          <w:szCs w:val="22"/>
-        </w:rPr>
-        <w:t xml:space="preserve"> las facturas generadas al usuario final para la verificación de los valores reconocidos </w:t>
-      </w:r>
-      <w:r>
-        <w:rPr>
-          <w:rFonts w:ascii="Century Gothic" w:hAnsi="Century Gothic"/>
-          <w:b/>
-          <w:sz w:val="22"/>
-          <w:szCs w:val="22"/>
-        </w:rPr>
-        <w:t>c</w:t>
-      </w:r>
-      <w:r>
-        <w:rPr>
-          <w:rFonts w:ascii="Century Gothic" w:hAnsi="Century Gothic"/>
-          <w:b/>
-          <w:sz w:val="22"/>
-          <w:szCs w:val="22"/>
-        </w:rPr>
-        <w:t>)</w:t>
-      </w:r>
-      <w:r>
-        <w:rPr>
-          <w:rFonts w:ascii="Century Gothic" w:hAnsi="Century Gothic"/>
-          <w:sz w:val="22"/>
-          <w:szCs w:val="22"/>
-        </w:rPr>
-        <w:t xml:space="preserve"> E</w:t>
-      </w:r>
-      <w:r>
-        <w:rPr>
-          <w:rFonts w:ascii="Century Gothic" w:hAnsi="Century Gothic"/>
-          <w:sz w:val="22"/>
-          <w:szCs w:val="22"/>
-        </w:rPr>
-        <w:t xml:space="preserve">l </w:t>
-      </w:r>
-      <w:r>
-        <w:rPr>
-          <w:rFonts w:ascii="Century Gothic" w:hAnsi="Century Gothic"/>
-          <w:b/>
-          <w:sz w:val="22"/>
-          <w:szCs w:val="22"/>
-        </w:rPr>
-        <w:t>DISTRIBUIDOR</w:t>
-      </w:r>
-      <w:r>
-        <w:rPr>
-          <w:rFonts w:ascii="Century Gothic" w:hAnsi="Century Gothic"/>
-          <w:sz w:val="22"/>
-          <w:szCs w:val="22"/>
-        </w:rPr>
-        <w:t xml:space="preserve"> </w:t>
-      </w:r>
-      <w:r>
-        <w:rPr>
-          <w:rFonts w:ascii="Century Gothic" w:hAnsi="Century Gothic"/>
-          <w:sz w:val="22"/>
-          <w:szCs w:val="22"/>
-        </w:rPr>
-        <w:t>se compromete a realizar el</w:t>
-      </w:r>
-      <w:r>
-        <w:rPr>
-          <w:rFonts w:ascii="Century Gothic" w:hAnsi="Century Gothic"/>
-          <w:sz w:val="22"/>
-          <w:szCs w:val="22"/>
-        </w:rPr>
-        <w:t xml:space="preserve"> pago al </w:t>
-      </w:r>
-      <w:r>
-        <w:rPr>
-          <w:rFonts w:ascii="Century Gothic" w:hAnsi="Century Gothic"/>
-          <w:b/>
-          <w:sz w:val="22"/>
-          <w:szCs w:val="22"/>
-        </w:rPr>
-        <w:t>PROVEEDOR</w:t>
-      </w:r>
-      <w:r>
-        <w:rPr>
-          <w:rFonts w:ascii="Century Gothic" w:hAnsi="Century Gothic"/>
-          <w:sz w:val="22"/>
-          <w:szCs w:val="22"/>
-        </w:rPr>
-        <w:t xml:space="preserve"> </w:t>
-      </w:r>
-      <w:r>
-        <w:rPr>
-          <w:rFonts w:ascii="Century Gothic" w:hAnsi="Century Gothic"/>
-          <w:sz w:val="22"/>
-          <w:szCs w:val="22"/>
-        </w:rPr>
-        <w:t>de los productos</w:t>
-      </w:r>
-      <w:r>
-        <w:rPr>
-          <w:rFonts w:ascii="Century Gothic" w:hAnsi="Century Gothic"/>
-          <w:sz w:val="22"/>
-          <w:szCs w:val="22"/>
-        </w:rPr>
-        <w:t xml:space="preserve"> </w:t>
-      </w:r>
-      <w:r>
-        <w:rPr>
-          <w:rFonts w:ascii="Century Gothic" w:hAnsi="Century Gothic"/>
-          <w:b/>
-          <w:sz w:val="22"/>
-          <w:szCs w:val="22"/>
-        </w:rPr>
-        <w:t>d)</w:t>
-      </w:r>
-      <w:r>
-        <w:rPr>
-          <w:rFonts w:ascii="Century Gothic" w:hAnsi="Century Gothic"/>
-          <w:b/>
-          <w:sz w:val="22"/>
-          <w:szCs w:val="22"/>
-        </w:rPr>
-        <w:t xml:space="preserve"> </w:t>
-      </w:r>
-      <w:r>
-        <w:rPr>
-          <w:rFonts w:ascii="Century Gothic" w:hAnsi="Century Gothic"/>
-          <w:sz w:val="22"/>
-          <w:szCs w:val="22"/>
-        </w:rPr>
-        <w:t xml:space="preserve">El </w:t>
-      </w:r>
-      <w:r>
-        <w:rPr>
-          <w:rFonts w:ascii="Century Gothic" w:hAnsi="Century Gothic"/>
-          <w:b/>
-          <w:sz w:val="22"/>
-          <w:szCs w:val="22"/>
-        </w:rPr>
-        <w:t>PROVEEDOR</w:t>
-      </w:r>
-      <w:r>
-        <w:rPr>
-          <w:rFonts w:ascii="Century Gothic" w:hAnsi="Century Gothic"/>
-          <w:sz w:val="22"/>
-          <w:szCs w:val="22"/>
-        </w:rPr>
-        <w:t xml:space="preserve"> emitirá las facturas de sus productos y servicios a nombre del </w:t>
-      </w:r>
-      <w:r>
-        <w:rPr>
-          <w:rFonts w:ascii="Century Gothic" w:hAnsi="Century Gothic"/>
-          <w:b/>
-          <w:sz w:val="22"/>
-          <w:szCs w:val="22"/>
-        </w:rPr>
-        <w:t>DISTRIBUIDOR</w:t>
-      </w:r>
-      <w:r>
-        <w:rPr>
-          <w:rFonts w:ascii="Century Gothic" w:hAnsi="Century Gothic"/>
-          <w:b/>
-          <w:sz w:val="22"/>
-          <w:szCs w:val="22"/>
-        </w:rPr>
-        <w:t xml:space="preserve"> </w:t>
-      </w:r>
-      <w:r>
-        <w:rPr>
-          <w:rFonts w:ascii="Century Gothic" w:hAnsi="Century Gothic"/>
-          <w:sz w:val="22"/>
-          <w:szCs w:val="22"/>
-        </w:rPr>
-        <w:t xml:space="preserve">para su pago correspondiente </w:t>
-      </w:r>
-      <w:r>
-        <w:rPr>
-          <w:rFonts w:ascii="Century Gothic" w:hAnsi="Century Gothic"/>
-          <w:sz w:val="22"/>
-          <w:szCs w:val="22"/>
-        </w:rPr>
-        <w:t xml:space="preserve">y servicios </w:t>
-      </w:r>
-      <w:r>
-        <w:rPr>
-          <w:rFonts w:ascii="Century Gothic" w:hAnsi="Century Gothic"/>
-          <w:sz w:val="22"/>
-          <w:szCs w:val="22"/>
-        </w:rPr>
-        <w:t>conforme a</w:t>
-      </w:r>
-      <w:r>
-        <w:rPr>
-          <w:rFonts w:ascii="Century Gothic" w:hAnsi="Century Gothic"/>
-          <w:sz w:val="22"/>
-          <w:szCs w:val="22"/>
-        </w:rPr>
-        <w:t xml:space="preserve"> </w:t>
-      </w:r>
-      <w:r>
-        <w:rPr>
-          <w:rFonts w:ascii="Century Gothic" w:hAnsi="Century Gothic"/>
-          <w:sz w:val="22"/>
-          <w:szCs w:val="22"/>
-        </w:rPr>
-        <w:t xml:space="preserve">los porcentajes de </w:t>
-      </w:r>
-      <w:r>
-        <w:rPr>
-          <w:rFonts w:ascii="Century Gothic" w:hAnsi="Century Gothic"/>
-          <w:sz w:val="22"/>
-          <w:szCs w:val="22"/>
-        </w:rPr>
-        <w:t>participación establecidos en este contrato.</w:t>
-      </w:r>
-      <w:r>
-        <w:rPr>
-          <w:rFonts w:ascii="Century Gothic" w:hAnsi="Century Gothic"/>
-          <w:sz w:val="22"/>
-          <w:szCs w:val="22"/>
-        </w:rPr>
-        <w:t xml:space="preserve"> </w:t>
-      </w:r>
-      <w:r>
-        <w:rPr>
-          <w:rFonts w:ascii="Century Gothic" w:hAnsi="Century Gothic"/>
-          <w:b/>
-          <w:sz w:val="22"/>
-          <w:szCs w:val="22"/>
-        </w:rPr>
-        <w:t>e</w:t>
-      </w:r>
-      <w:r>
-        <w:rPr>
-          <w:rFonts w:ascii="Century Gothic" w:hAnsi="Century Gothic"/>
-          <w:b/>
-          <w:sz w:val="22"/>
-          <w:szCs w:val="22"/>
-        </w:rPr>
-        <w:t>)</w:t>
-      </w:r>
-      <w:r>
-        <w:rPr>
-          <w:rFonts w:ascii="Century Gothic" w:hAnsi="Century Gothic"/>
-          <w:sz w:val="22"/>
-          <w:szCs w:val="22"/>
-        </w:rPr>
-        <w:t xml:space="preserve"> Los pagos al </w:t>
-      </w:r>
-      <w:r>
-        <w:rPr>
-          <w:rFonts w:ascii="Century Gothic" w:hAnsi="Century Gothic"/>
-          <w:b/>
-          <w:sz w:val="22"/>
-          <w:szCs w:val="22"/>
-        </w:rPr>
-        <w:t>PROVEEDOR</w:t>
-      </w:r>
-      <w:r>
-        <w:rPr>
-          <w:rFonts w:ascii="Century Gothic" w:hAnsi="Century Gothic"/>
-          <w:sz w:val="22"/>
-          <w:szCs w:val="22"/>
-        </w:rPr>
-        <w:t xml:space="preserve"> </w:t>
-      </w:r>
-      <w:r>
-        <w:rPr>
-          <w:rFonts w:ascii="Century Gothic" w:hAnsi="Century Gothic"/>
-          <w:sz w:val="22"/>
-          <w:szCs w:val="22"/>
-        </w:rPr>
-        <w:t xml:space="preserve">serán realizados por el </w:t>
-      </w:r>
-      <w:r>
-        <w:rPr>
-          <w:rFonts w:ascii="Century Gothic" w:hAnsi="Century Gothic"/>
-          <w:b/>
-          <w:sz w:val="22"/>
-          <w:szCs w:val="22"/>
-        </w:rPr>
-        <w:t>DISTRIBUIDOR</w:t>
-      </w:r>
-      <w:r>
-        <w:rPr>
-          <w:rFonts w:ascii="Century Gothic" w:hAnsi="Century Gothic"/>
-          <w:sz w:val="22"/>
-          <w:szCs w:val="22"/>
-        </w:rPr>
-        <w:t xml:space="preserve"> conforme al esquema de pagos concertado con </w:t>
-      </w:r>
-      <w:r>
-        <w:rPr>
-          <w:rFonts w:ascii="Century Gothic" w:hAnsi="Century Gothic"/>
-          <w:sz w:val="22"/>
-          <w:szCs w:val="22"/>
-        </w:rPr>
-        <w:t>el cliente</w:t>
-      </w:r>
-      <w:r>
-        <w:rPr>
-          <w:rFonts w:ascii="Century Gothic" w:hAnsi="Century Gothic"/>
-          <w:sz w:val="22"/>
-          <w:szCs w:val="22"/>
-        </w:rPr>
-        <w:t xml:space="preserve"> </w:t>
-      </w:r>
-      <w:r>
-        <w:rPr>
-          <w:rFonts w:ascii="Century Gothic" w:hAnsi="Century Gothic"/>
-          <w:sz w:val="22"/>
-          <w:szCs w:val="22"/>
-        </w:rPr>
-        <w:t>dentro de un plazo máximo de 10</w:t>
-      </w:r>
-      <w:r>
-        <w:rPr>
-          <w:rFonts w:ascii="Century Gothic" w:hAnsi="Century Gothic"/>
-          <w:sz w:val="22"/>
-          <w:szCs w:val="22"/>
-        </w:rPr>
-        <w:t xml:space="preserve"> días</w:t>
-      </w:r>
-      <w:r>
-        <w:rPr>
-          <w:rFonts w:ascii="Century Gothic" w:hAnsi="Century Gothic"/>
-          <w:sz w:val="22"/>
-          <w:szCs w:val="22"/>
-        </w:rPr>
-        <w:t xml:space="preserve"> calendario</w:t>
-      </w:r>
-      <w:r>
-        <w:rPr>
-          <w:rFonts w:ascii="Century Gothic" w:hAnsi="Century Gothic"/>
-          <w:sz w:val="22"/>
-          <w:szCs w:val="22"/>
-        </w:rPr>
-        <w:t xml:space="preserve"> posteriores </w:t>
-      </w:r>
-      <w:r>
-        <w:rPr>
-          <w:rFonts w:ascii="Century Gothic" w:hAnsi="Century Gothic"/>
-          <w:sz w:val="22"/>
-          <w:szCs w:val="22"/>
-        </w:rPr>
-        <w:t>a la fecha de recaudo</w:t>
-      </w:r>
-      <w:r>
-        <w:rPr>
-          <w:rFonts w:ascii="Century Gothic" w:hAnsi="Century Gothic"/>
-          <w:b/>
-          <w:sz w:val="22"/>
-          <w:szCs w:val="22"/>
-        </w:rPr>
-        <w:t>.</w:t>
-      </w:r>
-      <w:r>
-        <w:rPr>
-          <w:rFonts w:ascii="Century Gothic" w:hAnsi="Century Gothic"/>
-          <w:sz w:val="22"/>
-          <w:szCs w:val="22"/>
-        </w:rPr>
-        <w:t xml:space="preserve"> </w:t>
-      </w:r>
-      <w:r>
-        <w:rPr>
-          <w:rFonts w:ascii="Century Gothic" w:hAnsi="Century Gothic"/>
-          <w:b/>
-          <w:sz w:val="22"/>
-          <w:szCs w:val="22"/>
-        </w:rPr>
-        <w:t xml:space="preserve">PARAGRAFO </w:t>
-      </w:r>
-      <w:r>
-        <w:rPr>
-          <w:rFonts w:ascii="Century Gothic" w:hAnsi="Century Gothic"/>
-          <w:b/>
-          <w:sz w:val="22"/>
-          <w:szCs w:val="22"/>
-        </w:rPr>
-        <w:t>TERCERO</w:t>
-      </w:r>
-      <w:r>
-        <w:rPr>
-          <w:rFonts w:ascii="Century Gothic" w:hAnsi="Century Gothic"/>
-          <w:sz w:val="22"/>
-          <w:szCs w:val="22"/>
-        </w:rPr>
-        <w:t>:</w:t>
-      </w:r>
-      <w:r>
-        <w:rPr>
-          <w:rFonts w:ascii="Century Gothic" w:hAnsi="Century Gothic"/>
-          <w:sz w:val="22"/>
-          <w:szCs w:val="22"/>
-        </w:rPr>
-        <w:t xml:space="preserve"> El </w:t>
-      </w:r>
-      <w:r>
-        <w:rPr>
-          <w:rFonts w:ascii="Century Gothic" w:hAnsi="Century Gothic"/>
-          <w:b/>
-          <w:sz w:val="22"/>
-          <w:szCs w:val="22"/>
-        </w:rPr>
-        <w:t xml:space="preserve">PROVEEDOR </w:t>
-      </w:r>
-      <w:r>
-        <w:rPr>
-          <w:rFonts w:ascii="Century Gothic" w:hAnsi="Century Gothic"/>
-          <w:sz w:val="22"/>
-          <w:szCs w:val="22"/>
-        </w:rPr>
-        <w:t>se reserva el derecho de suspender los servicios prestados</w:t>
-      </w:r>
-      <w:r>
-        <w:rPr>
-          <w:rFonts w:ascii="Century Gothic" w:hAnsi="Century Gothic"/>
-          <w:sz w:val="22"/>
-          <w:szCs w:val="22"/>
-        </w:rPr>
-        <w:t xml:space="preserve"> al cliente</w:t>
-      </w:r>
-      <w:r>
-        <w:rPr>
-          <w:rFonts w:ascii="Century Gothic" w:hAnsi="Century Gothic"/>
-          <w:sz w:val="22"/>
-          <w:szCs w:val="22"/>
-        </w:rPr>
-        <w:t xml:space="preserve"> en caso de incumplimiento en los pagos</w:t>
-      </w:r>
-      <w:r>
-        <w:rPr>
-          <w:rFonts w:ascii="Century Gothic" w:hAnsi="Century Gothic"/>
-          <w:sz w:val="22"/>
-          <w:szCs w:val="22"/>
-        </w:rPr>
-        <w:t xml:space="preserve"> por parte del </w:t>
-      </w:r>
-      <w:r>
-        <w:rPr>
-          <w:rFonts w:ascii="Century Gothic" w:hAnsi="Century Gothic"/>
-          <w:b/>
-          <w:sz w:val="22"/>
-          <w:szCs w:val="22"/>
-        </w:rPr>
-        <w:t>DISTRIBUIDOR</w:t>
-      </w:r>
-      <w:r>
-        <w:rPr>
-          <w:rFonts w:ascii="Century Gothic" w:hAnsi="Century Gothic"/>
-          <w:sz w:val="22"/>
-          <w:szCs w:val="22"/>
-        </w:rPr>
-        <w:t>.</w:t>
-      </w:r>
-      <w:r>
-        <w:rPr>
-          <w:rFonts w:ascii="Century Gothic" w:hAnsi="Century Gothic"/>
-          <w:sz w:val="22"/>
-          <w:szCs w:val="22"/>
-        </w:rPr>
-        <w:t xml:space="preserve"> </w:t>
-      </w:r>
-      <w:r>
-        <w:rPr>
-          <w:rFonts w:ascii="Century Gothic" w:hAnsi="Century Gothic"/>
-          <w:b/>
-          <w:sz w:val="22"/>
-          <w:szCs w:val="22"/>
-        </w:rPr>
-        <w:t xml:space="preserve">PARAGRAFO </w:t>
-      </w:r>
-      <w:r>
-        <w:rPr>
-          <w:rFonts w:ascii="Century Gothic" w:hAnsi="Century Gothic"/>
-          <w:b/>
-          <w:sz w:val="22"/>
-          <w:szCs w:val="22"/>
-        </w:rPr>
-        <w:t>CUARTO</w:t>
-      </w:r>
-      <w:r>
-        <w:rPr>
-          <w:rFonts w:ascii="Century Gothic" w:hAnsi="Century Gothic"/>
-          <w:sz w:val="22"/>
-          <w:szCs w:val="22"/>
-        </w:rPr>
-        <w:t xml:space="preserve">: </w:t>
-      </w:r>
-      <w:r>
-        <w:rPr>
-          <w:rFonts w:ascii="Century Gothic" w:hAnsi="Century Gothic"/>
-          <w:sz w:val="22"/>
-          <w:szCs w:val="22"/>
-        </w:rPr>
-        <w:t xml:space="preserve">Para el caso de venta de suscripciones SaaS (Software as a </w:t>
-      </w:r>
-      <w:proofErr w:type="spellStart"/>
-      <w:r>
-        <w:rPr>
-          <w:rFonts w:ascii="Century Gothic" w:hAnsi="Century Gothic"/>
-          <w:sz w:val="22"/>
-          <w:szCs w:val="22"/>
-        </w:rPr>
-        <w:t>Service</w:t>
-      </w:r>
-      <w:proofErr w:type="spellEnd"/>
-      <w:r>
-        <w:rPr>
-          <w:rFonts w:ascii="Century Gothic" w:hAnsi="Century Gothic"/>
-          <w:sz w:val="22"/>
-          <w:szCs w:val="22"/>
-        </w:rPr>
-        <w:t>), Arriendos de Licencias y Servicios Electrónicos el pago se realizará por un periodo máximo de 12 meses desde su activación.</w:t>
-      </w:r>
-      <w:r>
-        <w:rPr>
-          <w:rFonts w:ascii="Century Gothic" w:hAnsi="Century Gothic"/>
-          <w:sz w:val="22"/>
-          <w:szCs w:val="22"/>
-        </w:rPr>
-        <w:t xml:space="preserve"> </w:t>
+          <w:sz w:val="22"/>
+          <w:szCs w:val="22"/>
+        </w:rPr>
+        <w:t xml:space="preserve">PARAGRAFO CUARTO: Cada venta o suscripción del distribuidor, se </w:t>
+      </w:r>
+      <w:proofErr w:type="gramStart"/>
+      <w:r>
+        <w:rPr>
+          <w:rFonts w:ascii="Century Gothic" w:hAnsi="Century Gothic"/>
+          <w:sz w:val="22"/>
+          <w:szCs w:val="22"/>
+        </w:rPr>
+        <w:t>enmarcara</w:t>
+      </w:r>
+      <w:proofErr w:type="gramEnd"/>
+      <w:r>
+        <w:rPr>
+          <w:rFonts w:ascii="Century Gothic" w:hAnsi="Century Gothic"/>
+          <w:sz w:val="22"/>
+          <w:szCs w:val="22"/>
+        </w:rPr>
+        <w:t xml:space="preserve"> en documento de Pedido, anexo al presente contrato, en el cual se establecerán las condiciones especificas </w:t>
+      </w:r>
+      <w:bookmarkStart w:id="0" w:name="_GoBack"/>
+      <w:r>
+        <w:rPr>
+          <w:rFonts w:ascii="Century Gothic" w:hAnsi="Century Gothic"/>
+          <w:sz w:val="22"/>
+          <w:szCs w:val="22"/>
+        </w:rPr>
+        <w:t xml:space="preserve">de cada negociación. </w:t>
       </w:r>
     </w:p>
+    <w:bookmarkEnd w:id="0"/>
     <w:p>
       <w:pPr>
         <w:jc w:val="both"/>
@@ -3941,6 +4545,7 @@
           <w:szCs w:val="22"/>
         </w:rPr>
       </w:pPr>
+      <w:proofErr w:type="gramStart"/>
       <w:r>
         <w:rPr>
           <w:rFonts w:ascii="Century Gothic" w:hAnsi="Century Gothic"/>
@@ -3950,6 +4555,7 @@
         </w:rPr>
         <w:t>OCTAVA.-</w:t>
       </w:r>
+      <w:proofErr w:type="gramEnd"/>
       <w:r>
         <w:rPr>
           <w:rFonts w:ascii="Century Gothic" w:hAnsi="Century Gothic"/>
@@ -3982,25 +4588,24 @@
           <w:sz w:val="22"/>
           <w:szCs w:val="22"/>
         </w:rPr>
-        <w:t>PROVEEDOR</w:t>
-      </w:r>
-      <w:r>
-        <w:rPr>
-          <w:rFonts w:ascii="Century Gothic" w:hAnsi="Century Gothic"/>
-          <w:sz w:val="22"/>
-          <w:szCs w:val="22"/>
-        </w:rPr>
-        <w:t xml:space="preserve"> se compromete a entregar material promocional (folletos y brochures)</w:t>
-      </w:r>
-      <w:bookmarkStart w:id="0" w:name="_GoBack"/>
-      <w:bookmarkEnd w:id="0"/>
-      <w:r>
-        <w:rPr>
-          <w:rFonts w:ascii="Century Gothic" w:hAnsi="Century Gothic"/>
-          <w:sz w:val="22"/>
-          <w:szCs w:val="22"/>
-        </w:rPr>
-        <w:t xml:space="preserve"> al </w:t>
+        <w:t>FABRICANTE</w:t>
+      </w:r>
+      <w:r>
+        <w:rPr>
+          <w:rFonts w:ascii="Century Gothic" w:hAnsi="Century Gothic"/>
+          <w:b/>
+          <w:sz w:val="22"/>
+          <w:szCs w:val="22"/>
+        </w:rPr>
+        <w:t xml:space="preserve"> </w:t>
+      </w:r>
+      <w:r>
+        <w:rPr>
+          <w:rFonts w:ascii="Century Gothic" w:hAnsi="Century Gothic"/>
+          <w:sz w:val="22"/>
+          <w:szCs w:val="22"/>
+        </w:rPr>
+        <w:t xml:space="preserve">se compromete a entregar material promocional (folletos y brochures) al </w:t>
       </w:r>
       <w:r>
         <w:rPr>
@@ -4063,15 +4668,15 @@
           <w:sz w:val="22"/>
           <w:szCs w:val="22"/>
         </w:rPr>
-        <w:t>PROVEEDOR</w:t>
-      </w:r>
-      <w:r>
-        <w:rPr>
-          <w:rFonts w:ascii="Century Gothic" w:hAnsi="Century Gothic"/>
-          <w:sz w:val="22"/>
-          <w:szCs w:val="22"/>
-        </w:rPr>
-        <w:t xml:space="preserve"> asume la responsabilidad total por fallas en los productos vendidos por el </w:t>
+        <w:t xml:space="preserve">FABRICANTE </w:t>
+      </w:r>
+      <w:r>
+        <w:rPr>
+          <w:rFonts w:ascii="Century Gothic" w:hAnsi="Century Gothic"/>
+          <w:sz w:val="22"/>
+          <w:szCs w:val="22"/>
+        </w:rPr>
+        <w:t xml:space="preserve">asume la responsabilidad total por fallas en los productos vendidos por el </w:t>
       </w:r>
       <w:r>
         <w:rPr>
@@ -4151,15 +4756,15 @@
           <w:sz w:val="22"/>
           <w:szCs w:val="22"/>
         </w:rPr>
-        <w:t>PROVEEDOR</w:t>
-      </w:r>
-      <w:r>
-        <w:rPr>
-          <w:rFonts w:ascii="Century Gothic" w:hAnsi="Century Gothic"/>
-          <w:sz w:val="22"/>
-          <w:szCs w:val="22"/>
-        </w:rPr>
-        <w:t xml:space="preserve"> garantiza al </w:t>
+        <w:t xml:space="preserve">FABRICANTE </w:t>
+      </w:r>
+      <w:r>
+        <w:rPr>
+          <w:rFonts w:ascii="Century Gothic" w:hAnsi="Century Gothic"/>
+          <w:sz w:val="22"/>
+          <w:szCs w:val="22"/>
+        </w:rPr>
+        <w:t xml:space="preserve">garantiza al </w:t>
       </w:r>
       <w:r>
         <w:rPr>
@@ -4205,15 +4810,34 @@
           <w:sz w:val="22"/>
           <w:szCs w:val="22"/>
         </w:rPr>
-        <w:t>DECIMA PRIMERA: TERMINACIÓN DEL CONTRATO</w:t>
-      </w:r>
-      <w:r>
-        <w:rPr>
-          <w:rFonts w:ascii="Century Gothic" w:hAnsi="Century Gothic"/>
-          <w:sz w:val="22"/>
-          <w:szCs w:val="22"/>
-        </w:rPr>
-        <w:t>.- El contrato terminará por</w:t>
+        <w:t xml:space="preserve">DECIMA PRIMERA: TERMINACIÓN DEL </w:t>
+      </w:r>
+      <w:proofErr w:type="gramStart"/>
+      <w:r>
+        <w:rPr>
+          <w:rFonts w:ascii="Century Gothic" w:hAnsi="Century Gothic"/>
+          <w:b/>
+          <w:sz w:val="22"/>
+          <w:szCs w:val="22"/>
+        </w:rPr>
+        <w:t>CONTRATO</w:t>
+      </w:r>
+      <w:r>
+        <w:rPr>
+          <w:rFonts w:ascii="Century Gothic" w:hAnsi="Century Gothic"/>
+          <w:sz w:val="22"/>
+          <w:szCs w:val="22"/>
+        </w:rPr>
+        <w:t>.-</w:t>
+      </w:r>
+      <w:proofErr w:type="gramEnd"/>
+      <w:r>
+        <w:rPr>
+          <w:rFonts w:ascii="Century Gothic" w:hAnsi="Century Gothic"/>
+          <w:sz w:val="22"/>
+          <w:szCs w:val="22"/>
+        </w:rPr>
+        <w:t xml:space="preserve"> El contrato terminará por</w:t>
       </w:r>
       <w:r>
         <w:rPr>
@@ -4327,7 +4951,27 @@
           <w:sz w:val="22"/>
           <w:szCs w:val="22"/>
         </w:rPr>
-        <w:t xml:space="preserve">JUSTAS CAUSAS PARA TERMINAR EL CONTRATO.- 1. </w:t>
+        <w:t xml:space="preserve">JUSTAS CAUSAS PARA TERMINAR EL </w:t>
+      </w:r>
+      <w:proofErr w:type="gramStart"/>
+      <w:r>
+        <w:rPr>
+          <w:rFonts w:ascii="Century Gothic" w:hAnsi="Century Gothic"/>
+          <w:b/>
+          <w:sz w:val="22"/>
+          <w:szCs w:val="22"/>
+        </w:rPr>
+        <w:t>CONTRATO.-</w:t>
+      </w:r>
+      <w:proofErr w:type="gramEnd"/>
+      <w:r>
+        <w:rPr>
+          <w:rFonts w:ascii="Century Gothic" w:hAnsi="Century Gothic"/>
+          <w:b/>
+          <w:sz w:val="22"/>
+          <w:szCs w:val="22"/>
+        </w:rPr>
+        <w:t xml:space="preserve"> 1. </w:t>
       </w:r>
       <w:r>
         <w:rPr>
@@ -4344,7 +4988,7 @@
           <w:sz w:val="22"/>
           <w:szCs w:val="22"/>
         </w:rPr>
-        <w:t>PROVEEDOR</w:t>
+        <w:t>FABRICANTE</w:t>
       </w:r>
       <w:r>
         <w:rPr>
@@ -4404,7 +5048,7 @@
           <w:sz w:val="22"/>
           <w:szCs w:val="22"/>
         </w:rPr>
-        <w:t>PROVEEDOR</w:t>
+        <w:t>FABRICANTE</w:t>
       </w:r>
       <w:r>
         <w:rPr>
@@ -4430,7 +5074,6 @@
           <w:sz w:val="22"/>
           <w:szCs w:val="22"/>
         </w:rPr>
-        <w:lastRenderedPageBreak/>
         <w:t>DISTRIBUIDOR</w:t>
       </w:r>
       <w:r>
@@ -4516,15 +5159,24 @@
           <w:sz w:val="22"/>
           <w:szCs w:val="22"/>
         </w:rPr>
-        <w:t>PROVEEDOR</w:t>
-      </w:r>
-      <w:r>
-        <w:rPr>
-          <w:rFonts w:ascii="Century Gothic" w:hAnsi="Century Gothic"/>
-          <w:sz w:val="22"/>
-          <w:szCs w:val="22"/>
-        </w:rPr>
-        <w:t xml:space="preserve"> en sus obligaciones contractuales o legales</w:t>
+        <w:t>FABRICANTE</w:t>
+      </w:r>
+      <w:r>
+        <w:rPr>
+          <w:rFonts w:ascii="Century Gothic" w:hAnsi="Century Gothic"/>
+          <w:b/>
+          <w:sz w:val="22"/>
+          <w:szCs w:val="22"/>
+        </w:rPr>
+        <w:t xml:space="preserve"> </w:t>
+      </w:r>
+      <w:r>
+        <w:rPr>
+          <w:rFonts w:ascii="Century Gothic" w:hAnsi="Century Gothic"/>
+          <w:sz w:val="22"/>
+          <w:szCs w:val="22"/>
+        </w:rPr>
+        <w:t>en sus obligaciones contractuales o legales</w:t>
       </w:r>
       <w:r>
         <w:rPr>
@@ -4550,15 +5202,24 @@
           <w:sz w:val="22"/>
           <w:szCs w:val="22"/>
         </w:rPr>
-        <w:t>PROVEEDOR</w:t>
-      </w:r>
-      <w:r>
-        <w:rPr>
-          <w:rFonts w:ascii="Century Gothic" w:hAnsi="Century Gothic"/>
-          <w:sz w:val="22"/>
-          <w:szCs w:val="22"/>
-        </w:rPr>
-        <w:t xml:space="preserve"> que afecte gravemente los intereses del </w:t>
+        <w:t>FABRICANTE</w:t>
+      </w:r>
+      <w:r>
+        <w:rPr>
+          <w:rFonts w:ascii="Century Gothic" w:hAnsi="Century Gothic"/>
+          <w:b/>
+          <w:sz w:val="22"/>
+          <w:szCs w:val="22"/>
+        </w:rPr>
+        <w:t xml:space="preserve"> </w:t>
+      </w:r>
+      <w:r>
+        <w:rPr>
+          <w:rFonts w:ascii="Century Gothic" w:hAnsi="Century Gothic"/>
+          <w:sz w:val="22"/>
+          <w:szCs w:val="22"/>
+        </w:rPr>
+        <w:t xml:space="preserve">que afecte gravemente los intereses del </w:t>
       </w:r>
       <w:r>
         <w:rPr>
@@ -4584,7 +5245,7 @@
           <w:sz w:val="22"/>
           <w:szCs w:val="22"/>
         </w:rPr>
-        <w:t xml:space="preserve"> c)</w:t>
+        <w:t>c)</w:t>
       </w:r>
       <w:r>
         <w:rPr>
@@ -4601,7 +5262,7 @@
           <w:sz w:val="22"/>
           <w:szCs w:val="22"/>
         </w:rPr>
-        <w:t>PROVEEDOR</w:t>
+        <w:t>FABRICANTE</w:t>
       </w:r>
       <w:r>
         <w:rPr>
@@ -4638,15 +5299,34 @@
           <w:sz w:val="22"/>
           <w:szCs w:val="22"/>
         </w:rPr>
-        <w:t>DECIMA TERCERA. ARBITRAMENTO</w:t>
-      </w:r>
-      <w:r>
-        <w:rPr>
-          <w:rFonts w:ascii="Century Gothic" w:hAnsi="Century Gothic"/>
-          <w:sz w:val="22"/>
-          <w:szCs w:val="22"/>
-        </w:rPr>
-        <w:t xml:space="preserve">.- Las diferencias que se susciten entre las partes en relación con este contrato y que no pudieran ser resueltas directamente por ellas, se someterán a la decisión de un tribunal de arbitramento, integrado por </w:t>
+        <w:t xml:space="preserve">DECIMA TERCERA. </w:t>
+      </w:r>
+      <w:proofErr w:type="gramStart"/>
+      <w:r>
+        <w:rPr>
+          <w:rFonts w:ascii="Century Gothic" w:hAnsi="Century Gothic"/>
+          <w:b/>
+          <w:sz w:val="22"/>
+          <w:szCs w:val="22"/>
+        </w:rPr>
+        <w:t>ARBITRAMENTO</w:t>
+      </w:r>
+      <w:r>
+        <w:rPr>
+          <w:rFonts w:ascii="Century Gothic" w:hAnsi="Century Gothic"/>
+          <w:sz w:val="22"/>
+          <w:szCs w:val="22"/>
+        </w:rPr>
+        <w:t>.-</w:t>
+      </w:r>
+      <w:proofErr w:type="gramEnd"/>
+      <w:r>
+        <w:rPr>
+          <w:rFonts w:ascii="Century Gothic" w:hAnsi="Century Gothic"/>
+          <w:sz w:val="22"/>
+          <w:szCs w:val="22"/>
+        </w:rPr>
+        <w:t xml:space="preserve"> Las diferencias que se susciten entre las partes en relación con este contrato y que no pudieran ser resueltas directamente por ellas, se someterán a la decisión de un tribunal de arbitramento, integrado por </w:t>
       </w:r>
       <w:r>
         <w:rPr>
@@ -4717,15 +5397,24 @@
           <w:sz w:val="22"/>
           <w:szCs w:val="22"/>
         </w:rPr>
-        <w:t>PROVEEDOR</w:t>
-      </w:r>
-      <w:r>
-        <w:rPr>
-          <w:rFonts w:ascii="Century Gothic" w:hAnsi="Century Gothic"/>
-          <w:sz w:val="22"/>
-          <w:szCs w:val="22"/>
-        </w:rPr>
-        <w:t xml:space="preserve"> Carrera 11 No. 71-</w:t>
+        <w:t>FABRICANTE</w:t>
+      </w:r>
+      <w:r>
+        <w:rPr>
+          <w:rFonts w:ascii="Century Gothic" w:hAnsi="Century Gothic"/>
+          <w:b/>
+          <w:sz w:val="22"/>
+          <w:szCs w:val="22"/>
+        </w:rPr>
+        <w:t xml:space="preserve"> </w:t>
+      </w:r>
+      <w:r>
+        <w:rPr>
+          <w:rFonts w:ascii="Century Gothic" w:hAnsi="Century Gothic"/>
+          <w:sz w:val="22"/>
+          <w:szCs w:val="22"/>
+        </w:rPr>
+        <w:t>Carrera 11 No. 71-</w:t>
       </w:r>
       <w:r>
         <w:rPr>
@@ -4840,6 +5529,7 @@
           <w:rFonts w:ascii="Century Gothic" w:hAnsi="Century Gothic"/>
           <w:sz w:val="22"/>
           <w:szCs w:val="22"/>
+          <w:shd w:val="clear" w:color="auto" w:fill="FFD966" w:themeFill="accent4" w:themeFillTint="99"/>
         </w:rPr>
       </w:pPr>
       <w:r>
@@ -4856,13 +5546,23 @@
           <w:sz w:val="22"/>
           <w:szCs w:val="22"/>
         </w:rPr>
-        <w:t>iginal y dos copias a los xx (x</w:t>
-      </w:r>
-      <w:r>
-        <w:rPr>
-          <w:rFonts w:ascii="Century Gothic" w:hAnsi="Century Gothic"/>
-          <w:sz w:val="22"/>
-          <w:szCs w:val="22"/>
+        <w:t xml:space="preserve">iginal y dos copias a los </w:t>
+      </w:r>
+      <w:r>
+        <w:rPr>
+          <w:rFonts w:ascii="Century Gothic" w:hAnsi="Century Gothic"/>
+          <w:sz w:val="22"/>
+          <w:szCs w:val="22"/>
+          <w:shd w:val="clear" w:color="auto" w:fill="FFD966" w:themeFill="accent4" w:themeFillTint="99"/>
+        </w:rPr>
+        <w:t>xx (x</w:t>
+      </w:r>
+      <w:r>
+        <w:rPr>
+          <w:rFonts w:ascii="Century Gothic" w:hAnsi="Century Gothic"/>
+          <w:sz w:val="22"/>
+          <w:szCs w:val="22"/>
+          <w:shd w:val="clear" w:color="auto" w:fill="FFD966" w:themeFill="accent4" w:themeFillTint="99"/>
         </w:rPr>
         <w:t xml:space="preserve">) días del mes de </w:t>
       </w:r>
@@ -4872,6 +5572,7 @@
           <w:rFonts w:ascii="Century Gothic" w:hAnsi="Century Gothic"/>
           <w:sz w:val="22"/>
           <w:szCs w:val="22"/>
+          <w:shd w:val="clear" w:color="auto" w:fill="FFD966" w:themeFill="accent4" w:themeFillTint="99"/>
         </w:rPr>
         <w:t>xxxx</w:t>
       </w:r>
@@ -4881,6 +5582,7 @@
           <w:rFonts w:ascii="Century Gothic" w:hAnsi="Century Gothic"/>
           <w:sz w:val="22"/>
           <w:szCs w:val="22"/>
+          <w:shd w:val="clear" w:color="auto" w:fill="FFD966" w:themeFill="accent4" w:themeFillTint="99"/>
         </w:rPr>
         <w:t xml:space="preserve"> de 20</w:t>
       </w:r>
@@ -4889,6 +5591,7 @@
           <w:rFonts w:ascii="Century Gothic" w:hAnsi="Century Gothic"/>
           <w:sz w:val="22"/>
           <w:szCs w:val="22"/>
+          <w:shd w:val="clear" w:color="auto" w:fill="FFD966" w:themeFill="accent4" w:themeFillTint="99"/>
         </w:rPr>
         <w:t>xx</w:t>
       </w:r>
@@ -4897,6 +5600,7 @@
           <w:rFonts w:ascii="Century Gothic" w:hAnsi="Century Gothic"/>
           <w:sz w:val="22"/>
           <w:szCs w:val="22"/>
+          <w:shd w:val="clear" w:color="auto" w:fill="FFD966" w:themeFill="accent4" w:themeFillTint="99"/>
         </w:rPr>
         <w:t>.</w:t>
       </w:r>
@@ -4966,7 +5670,7 @@
           <w:sz w:val="22"/>
           <w:szCs w:val="22"/>
         </w:rPr>
-        <w:t>PROVEEDOR</w:t>
+        <w:t>FABRICANTE</w:t>
       </w:r>
       <w:r>
         <w:rPr>
@@ -5742,7 +6446,7 @@
     </w:rPrDefault>
     <w:pPrDefault/>
   </w:docDefaults>
-  <w:latentStyles w:defLockedState="0" w:defUIPriority="0" w:defSemiHidden="0" w:defUnhideWhenUsed="0" w:defQFormat="0" w:count="375">
+  <w:latentStyles w:defLockedState="0" w:defUIPriority="0" w:defSemiHidden="0" w:defUnhideWhenUsed="0" w:defQFormat="0" w:count="377">
     <w:lsdException w:name="Normal" w:qFormat="1"/>
     <w:lsdException w:name="heading 1" w:qFormat="1"/>
     <w:lsdException w:name="heading 2" w:qFormat="1"/>
@@ -6111,6 +6815,8 @@
     <w:lsdException w:name="Smart Hyperlink" w:semiHidden="1" w:uiPriority="99" w:unhideWhenUsed="1"/>
     <w:lsdException w:name="Hashtag" w:semiHidden="1" w:uiPriority="99" w:unhideWhenUsed="1"/>
     <w:lsdException w:name="Unresolved Mention" w:semiHidden="1" w:uiPriority="99" w:unhideWhenUsed="1"/>
+    <w:lsdException w:name="Smart Link" w:semiHidden="1" w:uiPriority="99" w:unhideWhenUsed="1"/>
+    <w:lsdException w:name="Smart Link Error" w:semiHidden="1" w:uiPriority="99" w:unhideWhenUsed="1"/>
   </w:latentStyles>
   <w:style w:type="paragraph" w:default="1" w:styleId="Normal">
     <w:name w:val="Normal"/>
@@ -6469,19 +7175,19 @@
     <w:pitch w:val="variable"/>
     <w:sig w:usb0="00000287" w:usb1="00000000" w:usb2="00000000" w:usb3="00000000" w:csb0="0000009F" w:csb1="00000000"/>
   </w:font>
+  <w:font w:name="Calibri">
+    <w:panose1 w:val="020F0502020204030204"/>
+    <w:charset w:val="00"/>
+    <w:family w:val="swiss"/>
+    <w:pitch w:val="variable"/>
+    <w:sig w:usb0="E4002EFF" w:usb1="C000247B" w:usb2="00000009" w:usb3="00000000" w:csb0="000001FF" w:csb1="00000000"/>
+  </w:font>
   <w:font w:name="Calibri Light">
     <w:panose1 w:val="020F0302020204030204"/>
     <w:charset w:val="00"/>
     <w:family w:val="swiss"/>
     <w:pitch w:val="variable"/>
-    <w:sig w:usb0="E0002AFF" w:usb1="C000247B" w:usb2="00000009" w:usb3="00000000" w:csb0="000001FF" w:csb1="00000000"/>
-  </w:font>
-  <w:font w:name="Calibri">
-    <w:panose1 w:val="020F0502020204030204"/>
-    <w:charset w:val="00"/>
-    <w:family w:val="swiss"/>
-    <w:pitch w:val="variable"/>
-    <w:sig w:usb0="E0002AFF" w:usb1="C000247B" w:usb2="00000009" w:usb3="00000000" w:csb0="000001FF" w:csb1="00000000"/>
+    <w:sig w:usb0="E4002EFF" w:usb1="C000247B" w:usb2="00000009" w:usb3="00000000" w:csb0="000001FF" w:csb1="00000000"/>
   </w:font>
 </w:fonts>
 </file>
@@ -6503,11 +7209,25 @@
   </w:compat>
   <w:rsids>
     <w:rsidRoot w:val="00A97B9D"/>
+    <w:rsid w:val="00064BFA"/>
     <w:rsid w:val="002F5FD6"/>
+    <w:rsid w:val="00322E5B"/>
+    <w:rsid w:val="00445433"/>
+    <w:rsid w:val="00512F57"/>
+    <w:rsid w:val="007852A1"/>
+    <w:rsid w:val="0081748C"/>
     <w:rsid w:val="00921E5F"/>
     <w:rsid w:val="00A97B9D"/>
+    <w:rsid w:val="00B1510F"/>
+    <w:rsid w:val="00B7562E"/>
+    <w:rsid w:val="00C2446B"/>
+    <w:rsid w:val="00C420A7"/>
+    <w:rsid w:val="00CD30A9"/>
+    <w:rsid w:val="00D04999"/>
+    <w:rsid w:val="00E8772B"/>
     <w:rsid w:val="00EC7D97"/>
     <w:rsid w:val="00ED0FA4"/>
+    <w:rsid w:val="00EE673A"/>
   </w:rsids>
   <m:mathPr>
     <m:mathFont m:val="Cambria Math"/>
@@ -6525,7 +7245,7 @@
   <w:themeFontLang w:val="es-CO"/>
   <w:clrSchemeMapping w:bg1="light1" w:t1="dark1" w:bg2="light2" w:t2="dark2" w:accent1="accent1" w:accent2="accent2" w:accent3="accent3" w:accent4="accent4" w:accent5="accent5" w:accent6="accent6" w:hyperlink="hyperlink" w:followedHyperlink="followedHyperlink"/>
   <w:decimalSymbol w:val=","/>
-  <w:listSeparator w:val=";"/>
+  <w:listSeparator w:val=","/>
   <w15:chartTrackingRefBased/>
 </w:settings>
 </file>
@@ -6547,7 +7267,7 @@
       </w:pPr>
     </w:pPrDefault>
   </w:docDefaults>
-  <w:latentStyles w:defLockedState="0" w:defUIPriority="99" w:defSemiHidden="0" w:defUnhideWhenUsed="0" w:defQFormat="0" w:count="375">
+  <w:latentStyles w:defLockedState="0" w:defUIPriority="99" w:defSemiHidden="0" w:defUnhideWhenUsed="0" w:defQFormat="0" w:count="377">
     <w:lsdException w:name="Normal" w:uiPriority="0" w:qFormat="1"/>
     <w:lsdException w:name="heading 1" w:uiPriority="9" w:qFormat="1"/>
     <w:lsdException w:name="heading 2" w:semiHidden="1" w:uiPriority="9" w:unhideWhenUsed="1" w:qFormat="1"/>
@@ -6923,6 +7643,8 @@
     <w:lsdException w:name="Smart Hyperlink" w:semiHidden="1" w:unhideWhenUsed="1"/>
     <w:lsdException w:name="Hashtag" w:semiHidden="1" w:unhideWhenUsed="1"/>
     <w:lsdException w:name="Unresolved Mention" w:semiHidden="1" w:unhideWhenUsed="1"/>
+    <w:lsdException w:name="Smart Link" w:semiHidden="1" w:unhideWhenUsed="1"/>
+    <w:lsdException w:name="Smart Link Error" w:semiHidden="1" w:unhideWhenUsed="1"/>
   </w:latentStyles>
   <w:style w:type="paragraph" w:default="1" w:styleId="Normal">
     <w:name w:val="Normal"/>
@@ -7241,7 +7963,7 @@
 </file>
 
 <file path=customXml/itemProps1.xml><?xml version="1.0" encoding="utf-8"?>
-<ds:datastoreItem xmlns:ds="http://schemas.openxmlformats.org/officeDocument/2006/customXml" ds:itemID="{36BCE390-7190-4BAE-BA7E-129DDB6B5B70}">
+<ds:datastoreItem xmlns:ds="http://schemas.openxmlformats.org/officeDocument/2006/customXml" ds:itemID="{37CB1549-AD07-43B1-B697-A6A43D85C0F8}">
   <ds:schemaRefs>
     <ds:schemaRef ds:uri="http://schemas.openxmlformats.org/officeDocument/2006/bibliography"/>
   </ds:schemaRefs>

</xml_diff>